<commit_message>
Cập nhật chức năng phần mềm proposal
</commit_message>
<xml_diff>
--- a/Project Proposal.docx
+++ b/Project Proposal.docx
@@ -1,6 +1,6 @@
 
 <file path=word/document.xml><?xml version="1.0" encoding="utf-8"?>
-<w:document xmlns:wpc="http://schemas.microsoft.com/office/word/2010/wordprocessingCanvas" xmlns:mc="http://schemas.openxmlformats.org/markup-compatibility/2006" xmlns:o="urn:schemas-microsoft-com:office:office" xmlns:r="http://schemas.openxmlformats.org/officeDocument/2006/relationships" xmlns:m="http://schemas.openxmlformats.org/officeDocument/2006/math" xmlns:v="urn:schemas-microsoft-com:vml" xmlns:wp14="http://schemas.microsoft.com/office/word/2010/wordprocessingDrawing" xmlns:wp="http://schemas.openxmlformats.org/drawingml/2006/wordprocessingDrawing" xmlns:w10="urn:schemas-microsoft-com:office:word" xmlns:w="http://schemas.openxmlformats.org/wordprocessingml/2006/main" xmlns:w14="http://schemas.microsoft.com/office/word/2010/wordml" xmlns:w15="http://schemas.microsoft.com/office/word/2012/wordml" xmlns:wpg="http://schemas.microsoft.com/office/word/2010/wordprocessingGroup" xmlns:wpi="http://schemas.microsoft.com/office/word/2010/wordprocessingInk" xmlns:wne="http://schemas.microsoft.com/office/word/2006/wordml" xmlns:wps="http://schemas.microsoft.com/office/word/2010/wordprocessingShape" mc:Ignorable="w14 w15 wp14">
+<w:document xmlns:ve="http://schemas.openxmlformats.org/markup-compatibility/2006" xmlns:o="urn:schemas-microsoft-com:office:office" xmlns:r="http://schemas.openxmlformats.org/officeDocument/2006/relationships" xmlns:m="http://schemas.openxmlformats.org/officeDocument/2006/math" xmlns:v="urn:schemas-microsoft-com:vml" xmlns:wp="http://schemas.openxmlformats.org/drawingml/2006/wordprocessingDrawing" xmlns:w10="urn:schemas-microsoft-com:office:word" xmlns:w="http://schemas.openxmlformats.org/wordprocessingml/2006/main" xmlns:wne="http://schemas.microsoft.com/office/word/2006/wordml">
   <w:body>
     <w:p>
       <w:pPr>
@@ -282,7 +282,6 @@
         <w:rPr>
           <w:rFonts w:cs="Segoe UI"/>
           <w:noProof/>
-          <w:lang w:val="en-AU" w:eastAsia="en-AU"/>
         </w:rPr>
         <w:drawing>
           <wp:anchor distT="0" distB="0" distL="114300" distR="114300" simplePos="0" relativeHeight="251658240" behindDoc="0" locked="0" layoutInCell="1" allowOverlap="1">
@@ -313,7 +312,7 @@
                     <a:blip r:embed="rId9" cstate="print">
                       <a:extLst>
                         <a:ext uri="{28A0092B-C50C-407E-A947-70E740481C1C}">
-                          <a14:useLocalDpi xmlns:a14="http://schemas.microsoft.com/office/drawing/2010/main" val="0"/>
+                          <a14:useLocalDpi xmlns:a14="http://schemas.microsoft.com/office/drawing/2010/main" xmlns:wps="http://schemas.microsoft.com/office/word/2010/wordprocessingShape" xmlns:wpi="http://schemas.microsoft.com/office/word/2010/wordprocessingInk" xmlns:wpg="http://schemas.microsoft.com/office/word/2010/wordprocessingGroup" xmlns:w15="http://schemas.microsoft.com/office/word/2012/wordml" xmlns:w14="http://schemas.microsoft.com/office/word/2010/wordml" xmlns:w="http://schemas.openxmlformats.org/wordprocessingml/2006/main" xmlns:w10="urn:schemas-microsoft-com:office:word" xmlns:wp14="http://schemas.microsoft.com/office/word/2010/wordprocessingDrawing" xmlns:v="urn:schemas-microsoft-com:vml" xmlns:o="urn:schemas-microsoft-com:office:office" xmlns:mc="http://schemas.openxmlformats.org/markup-compatibility/2006" xmlns:wpc="http://schemas.microsoft.com/office/word/2010/wordprocessingCanvas" xmlns="" val="0"/>
                         </a:ext>
                       </a:extLst>
                     </a:blip>
@@ -904,13 +903,6 @@
         </w:rPr>
         <w:t>Website / Facebook nhóm:</w:t>
       </w:r>
-      <w:r>
-        <w:rPr>
-          <w:rFonts w:cs="Segoe UI"/>
-          <w:b/>
-        </w:rPr>
-        <w:t xml:space="preserve"> </w:t>
-      </w:r>
       <w:hyperlink r:id="rId12" w:history="1">
         <w:r>
           <w:rPr>
@@ -932,7 +924,7 @@
           <w:insideV w:val="single" w:sz="6" w:space="0" w:color="auto"/>
         </w:tblBorders>
         <w:tblLayout w:type="fixed"/>
-        <w:tblLook w:val="0000" w:firstRow="0" w:lastRow="0" w:firstColumn="0" w:lastColumn="0" w:noHBand="0" w:noVBand="0"/>
+        <w:tblLook w:val="0000"/>
       </w:tblPr>
       <w:tblGrid>
         <w:gridCol w:w="1526"/>
@@ -1549,15 +1541,7 @@
     <w:p>
       <w:r>
         <w:tab/>
-        <w:t xml:space="preserve">Với đội </w:t>
-      </w:r>
-      <w:proofErr w:type="gramStart"/>
-      <w:r>
-        <w:t>ngũ</w:t>
-      </w:r>
-      <w:proofErr w:type="gramEnd"/>
-      <w:r>
-        <w:t xml:space="preserve"> nhân lực tuy ít nhưng chú trọng về chât lượng và giá cả phải chăng, nhóm </w:t>
+        <w:t xml:space="preserve">Với đội ngũ nhân lực tuy ít nhưng chú trọng về chât lượng và giá cả phải chăng, nhóm </w:t>
       </w:r>
       <w:r>
         <w:tab/>
@@ -1572,15 +1556,7 @@
     <w:p>
       <w:r>
         <w:tab/>
-        <w:t xml:space="preserve">Our ware house là một trang web bán hàng xách </w:t>
-      </w:r>
-      <w:proofErr w:type="gramStart"/>
-      <w:r>
-        <w:t>tay</w:t>
-      </w:r>
-      <w:proofErr w:type="gramEnd"/>
-      <w:r>
-        <w:t xml:space="preserve"> như quần áo, giày dép, túi xách, </w:t>
+        <w:t xml:space="preserve">Our ware house là một trang web bán hàng xách tay như quần áo, giày dép, túi xách, </w:t>
       </w:r>
       <w:r>
         <w:tab/>
@@ -1935,7 +1911,7 @@
         <w:rPr>
           <w:rFonts w:cs="Segoe UI"/>
         </w:rPr>
-        <w:t>Xem sơ lược thông tin các mặt hàng trên trang web (có phân trang)</w:t>
+        <w:t>Đăng ký</w:t>
       </w:r>
     </w:p>
     <w:p>
@@ -1953,7 +1929,7 @@
         <w:rPr>
           <w:rFonts w:cs="Segoe UI"/>
         </w:rPr>
-        <w:t>Xem chi tiết từng mặt hàng (Giá tiền, thông tin, số lượng tồn, mặt hàng)</w:t>
+        <w:t>Đăng nhập</w:t>
       </w:r>
     </w:p>
     <w:p>
@@ -1971,7 +1947,7 @@
         <w:rPr>
           <w:rFonts w:cs="Segoe UI"/>
         </w:rPr>
-        <w:t>Phân mặt hàng theo loại</w:t>
+        <w:t>Đăng xuất</w:t>
       </w:r>
     </w:p>
     <w:p>
@@ -1989,21 +1965,7 @@
         <w:rPr>
           <w:rFonts w:cs="Segoe UI"/>
         </w:rPr>
-        <w:t>Tìm kiếm mặt hàng (</w:t>
-      </w:r>
-      <w:proofErr w:type="gramStart"/>
-      <w:r>
-        <w:rPr>
-          <w:rFonts w:cs="Segoe UI"/>
-        </w:rPr>
-        <w:t>theo</w:t>
-      </w:r>
-      <w:proofErr w:type="gramEnd"/>
-      <w:r>
-        <w:rPr>
-          <w:rFonts w:cs="Segoe UI"/>
-        </w:rPr>
-        <w:t xml:space="preserve"> thể loại, mặt hàng, etc.)</w:t>
+        <w:t>Chỉnh sửa tài khoản</w:t>
       </w:r>
     </w:p>
     <w:p>
@@ -2021,7 +1983,7 @@
         <w:rPr>
           <w:rFonts w:cs="Segoe UI"/>
         </w:rPr>
-        <w:t>Shopping cart</w:t>
+        <w:t>Tìm sản phẩm</w:t>
       </w:r>
     </w:p>
     <w:p>
@@ -2039,7 +2001,7 @@
         <w:rPr>
           <w:rFonts w:cs="Segoe UI"/>
         </w:rPr>
-        <w:t>Hóa đơn từng order</w:t>
+        <w:t>Xem chi tiết sản phẩm</w:t>
       </w:r>
     </w:p>
     <w:p>
@@ -2057,7 +2019,7 @@
         <w:rPr>
           <w:rFonts w:cs="Segoe UI"/>
         </w:rPr>
-        <w:t>Chức năng của admin (thêm, sửa, xóa mặt hàng, order, khách hàng etc.)</w:t>
+        <w:t>Phân sản phẩm theo loại</w:t>
       </w:r>
     </w:p>
     <w:p>
@@ -2075,13 +2037,7 @@
         <w:rPr>
           <w:rFonts w:cs="Segoe UI"/>
         </w:rPr>
-        <w:t>Chức năng củ</w:t>
-      </w:r>
-      <w:r>
-        <w:rPr>
-          <w:rFonts w:cs="Segoe UI"/>
-        </w:rPr>
-        <w:t>a khách hàng</w:t>
+        <w:t>Mua hàng</w:t>
       </w:r>
     </w:p>
     <w:p>
@@ -2099,7 +2055,7 @@
         <w:rPr>
           <w:rFonts w:cs="Segoe UI"/>
         </w:rPr>
-        <w:t>Đăng ký, đăng nhập</w:t>
+        <w:t>Báo lỗi sản phẩm</w:t>
       </w:r>
     </w:p>
     <w:p>
@@ -2117,7 +2073,7 @@
         <w:rPr>
           <w:rFonts w:cs="Segoe UI"/>
         </w:rPr>
-        <w:t>Hỗ trợ khách hàng</w:t>
+        <w:t>Xem chi tiết đơn hàng</w:t>
       </w:r>
     </w:p>
     <w:p>
@@ -2135,7 +2091,43 @@
         <w:rPr>
           <w:rFonts w:cs="Segoe UI"/>
         </w:rPr>
-        <w:t>Feedback dành cho khách hàng</w:t>
+        <w:t>Đăng sản phẩm</w:t>
+      </w:r>
+    </w:p>
+    <w:p>
+      <w:pPr>
+        <w:pStyle w:val="ListParagraph"/>
+        <w:numPr>
+          <w:ilvl w:val="0"/>
+          <w:numId w:val="31"/>
+        </w:numPr>
+        <w:rPr>
+          <w:rFonts w:cs="Segoe UI"/>
+        </w:rPr>
+      </w:pPr>
+      <w:r>
+        <w:rPr>
+          <w:rFonts w:cs="Segoe UI"/>
+        </w:rPr>
+        <w:t>Sửa sản phẩm</w:t>
+      </w:r>
+    </w:p>
+    <w:p>
+      <w:pPr>
+        <w:pStyle w:val="ListParagraph"/>
+        <w:numPr>
+          <w:ilvl w:val="0"/>
+          <w:numId w:val="31"/>
+        </w:numPr>
+        <w:rPr>
+          <w:rFonts w:cs="Segoe UI"/>
+        </w:rPr>
+      </w:pPr>
+      <w:r>
+        <w:rPr>
+          <w:rFonts w:cs="Segoe UI"/>
+        </w:rPr>
+        <w:t>Xóa sản phẩm</w:t>
       </w:r>
     </w:p>
     <w:p/>
@@ -2172,15 +2164,7 @@
         <w:tab/>
       </w:r>
       <w:r>
-        <w:t xml:space="preserve">Nhóm sẽ dùng kiến trúc MVC (Model - View - Controller) cho dự </w:t>
-      </w:r>
-      <w:proofErr w:type="gramStart"/>
-      <w:r>
-        <w:t>án</w:t>
-      </w:r>
-      <w:proofErr w:type="gramEnd"/>
-      <w:r>
-        <w:t xml:space="preserve"> này.</w:t>
+        <w:t>Nhóm sẽ dùng kiến trúc MVC (Model - View - Controller) cho dự án này.</w:t>
       </w:r>
     </w:p>
     <w:p>
@@ -2276,25 +2260,7 @@
           <w:shd w:val="clear" w:color="auto" w:fill="FFFFFF"/>
         </w:rPr>
         <w:tab/>
-        <w:t xml:space="preserve">phương thức xử lý chúng... Chẳng hạn thành phần này sẽ nhận request từ </w:t>
-      </w:r>
-      <w:proofErr w:type="gramStart"/>
-      <w:r>
-        <w:rPr>
-          <w:rFonts w:cs="Segoe UI"/>
-          <w:sz w:val="22"/>
-          <w:shd w:val="clear" w:color="auto" w:fill="FFFFFF"/>
-        </w:rPr>
-        <w:t>url</w:t>
-      </w:r>
-      <w:proofErr w:type="gramEnd"/>
-      <w:r>
-        <w:rPr>
-          <w:rFonts w:cs="Segoe UI"/>
-          <w:sz w:val="22"/>
-          <w:shd w:val="clear" w:color="auto" w:fill="FFFFFF"/>
-        </w:rPr>
-        <w:t xml:space="preserve"> và form để thao </w:t>
+        <w:t xml:space="preserve">phương thức xử lý chúng... Chẳng hạn thành phần này sẽ nhận request từ url và form để thao </w:t>
       </w:r>
       <w:r>
         <w:rPr>
@@ -2322,6 +2288,7 @@
         <w:rPr>
           <w:sz w:val="28"/>
         </w:rPr>
+        <w:lastRenderedPageBreak/>
         <w:br w:type="page"/>
       </w:r>
     </w:p>
@@ -2628,15 +2595,7 @@
         <w:tab/>
       </w:r>
       <w:r>
-        <w:t xml:space="preserve">Sau khi qua các bước lập trình, tester sẽ kiểm tra các chức năng </w:t>
-      </w:r>
-      <w:proofErr w:type="gramStart"/>
-      <w:r>
-        <w:t>theo</w:t>
-      </w:r>
-      <w:proofErr w:type="gramEnd"/>
-      <w:r>
-        <w:t xml:space="preserve"> test case của trang </w:t>
+        <w:t xml:space="preserve">Sau khi qua các bước lập trình, tester sẽ kiểm tra các chức năng theo test case của trang </w:t>
       </w:r>
       <w:r>
         <w:tab/>
@@ -2798,8 +2757,8 @@
 </file>
 
 <file path=word/endnotes.xml><?xml version="1.0" encoding="utf-8"?>
-<w:endnotes xmlns:wpc="http://schemas.microsoft.com/office/word/2010/wordprocessingCanvas" xmlns:mc="http://schemas.openxmlformats.org/markup-compatibility/2006" xmlns:o="urn:schemas-microsoft-com:office:office" xmlns:r="http://schemas.openxmlformats.org/officeDocument/2006/relationships" xmlns:m="http://schemas.openxmlformats.org/officeDocument/2006/math" xmlns:v="urn:schemas-microsoft-com:vml" xmlns:wp14="http://schemas.microsoft.com/office/word/2010/wordprocessingDrawing" xmlns:wp="http://schemas.openxmlformats.org/drawingml/2006/wordprocessingDrawing" xmlns:w10="urn:schemas-microsoft-com:office:word" xmlns:w="http://schemas.openxmlformats.org/wordprocessingml/2006/main" xmlns:w14="http://schemas.microsoft.com/office/word/2010/wordml" xmlns:w15="http://schemas.microsoft.com/office/word/2012/wordml" xmlns:wpg="http://schemas.microsoft.com/office/word/2010/wordprocessingGroup" xmlns:wpi="http://schemas.microsoft.com/office/word/2010/wordprocessingInk" xmlns:wne="http://schemas.microsoft.com/office/word/2006/wordml" xmlns:wps="http://schemas.microsoft.com/office/word/2010/wordprocessingShape" mc:Ignorable="w14 w15 wp14">
-  <w:endnote w:type="separator" w:id="-1">
+<w:endnotes xmlns:ve="http://schemas.openxmlformats.org/markup-compatibility/2006" xmlns:o="urn:schemas-microsoft-com:office:office" xmlns:r="http://schemas.openxmlformats.org/officeDocument/2006/relationships" xmlns:m="http://schemas.openxmlformats.org/officeDocument/2006/math" xmlns:v="urn:schemas-microsoft-com:vml" xmlns:wp="http://schemas.openxmlformats.org/drawingml/2006/wordprocessingDrawing" xmlns:w10="urn:schemas-microsoft-com:office:word" xmlns:w="http://schemas.openxmlformats.org/wordprocessingml/2006/main" xmlns:wne="http://schemas.microsoft.com/office/word/2006/wordml">
+  <w:endnote w:type="separator" w:id="0">
     <w:p>
       <w:pPr>
         <w:spacing w:before="0" w:after="0" w:line="240" w:lineRule="auto"/>
@@ -2809,7 +2768,7 @@
       </w:r>
     </w:p>
   </w:endnote>
-  <w:endnote w:type="continuationSeparator" w:id="0">
+  <w:endnote w:type="continuationSeparator" w:id="1">
     <w:p>
       <w:pPr>
         <w:spacing w:before="0" w:after="0" w:line="240" w:lineRule="auto"/>
@@ -2823,7 +2782,7 @@
 </file>
 
 <file path=word/footer1.xml><?xml version="1.0" encoding="utf-8"?>
-<w:ftr xmlns:wpc="http://schemas.microsoft.com/office/word/2010/wordprocessingCanvas" xmlns:mc="http://schemas.openxmlformats.org/markup-compatibility/2006" xmlns:o="urn:schemas-microsoft-com:office:office" xmlns:r="http://schemas.openxmlformats.org/officeDocument/2006/relationships" xmlns:m="http://schemas.openxmlformats.org/officeDocument/2006/math" xmlns:v="urn:schemas-microsoft-com:vml" xmlns:wp14="http://schemas.microsoft.com/office/word/2010/wordprocessingDrawing" xmlns:wp="http://schemas.openxmlformats.org/drawingml/2006/wordprocessingDrawing" xmlns:w10="urn:schemas-microsoft-com:office:word" xmlns:w="http://schemas.openxmlformats.org/wordprocessingml/2006/main" xmlns:w14="http://schemas.microsoft.com/office/word/2010/wordml" xmlns:w15="http://schemas.microsoft.com/office/word/2012/wordml" xmlns:wpg="http://schemas.microsoft.com/office/word/2010/wordprocessingGroup" xmlns:wpi="http://schemas.microsoft.com/office/word/2010/wordprocessingInk" xmlns:wne="http://schemas.microsoft.com/office/word/2006/wordml" xmlns:wps="http://schemas.microsoft.com/office/word/2010/wordprocessingShape" mc:Ignorable="w14 w15 wp14">
+<w:ftr xmlns:ve="http://schemas.openxmlformats.org/markup-compatibility/2006" xmlns:o="urn:schemas-microsoft-com:office:office" xmlns:r="http://schemas.openxmlformats.org/officeDocument/2006/relationships" xmlns:m="http://schemas.openxmlformats.org/officeDocument/2006/math" xmlns:v="urn:schemas-microsoft-com:vml" xmlns:wp="http://schemas.openxmlformats.org/drawingml/2006/wordprocessingDrawing" xmlns:w10="urn:schemas-microsoft-com:office:word" xmlns:w="http://schemas.openxmlformats.org/wordprocessingml/2006/main" xmlns:wne="http://schemas.microsoft.com/office/word/2006/wordml">
   <w:p>
     <w:pPr>
       <w:pStyle w:val="Footer"/>
@@ -2833,7 +2792,7 @@
 </file>
 
 <file path=word/footer2.xml><?xml version="1.0" encoding="utf-8"?>
-<w:ftr xmlns:wpc="http://schemas.microsoft.com/office/word/2010/wordprocessingCanvas" xmlns:mc="http://schemas.openxmlformats.org/markup-compatibility/2006" xmlns:o="urn:schemas-microsoft-com:office:office" xmlns:r="http://schemas.openxmlformats.org/officeDocument/2006/relationships" xmlns:m="http://schemas.openxmlformats.org/officeDocument/2006/math" xmlns:v="urn:schemas-microsoft-com:vml" xmlns:wp14="http://schemas.microsoft.com/office/word/2010/wordprocessingDrawing" xmlns:wp="http://schemas.openxmlformats.org/drawingml/2006/wordprocessingDrawing" xmlns:w10="urn:schemas-microsoft-com:office:word" xmlns:w="http://schemas.openxmlformats.org/wordprocessingml/2006/main" xmlns:w14="http://schemas.microsoft.com/office/word/2010/wordml" xmlns:w15="http://schemas.microsoft.com/office/word/2012/wordml" xmlns:wpg="http://schemas.microsoft.com/office/word/2010/wordprocessingGroup" xmlns:wpi="http://schemas.microsoft.com/office/word/2010/wordprocessingInk" xmlns:wne="http://schemas.microsoft.com/office/word/2006/wordml" xmlns:wps="http://schemas.microsoft.com/office/word/2010/wordprocessingShape" mc:Ignorable="w14 w15 wp14">
+<w:ftr xmlns:ve="http://schemas.openxmlformats.org/markup-compatibility/2006" xmlns:o="urn:schemas-microsoft-com:office:office" xmlns:r="http://schemas.openxmlformats.org/officeDocument/2006/relationships" xmlns:m="http://schemas.openxmlformats.org/officeDocument/2006/math" xmlns:v="urn:schemas-microsoft-com:vml" xmlns:wp="http://schemas.openxmlformats.org/drawingml/2006/wordprocessingDrawing" xmlns:w10="urn:schemas-microsoft-com:office:word" xmlns:w="http://schemas.openxmlformats.org/wordprocessingml/2006/main" xmlns:wne="http://schemas.microsoft.com/office/word/2006/wordml">
   <w:tbl>
     <w:tblPr>
       <w:tblW w:w="5000" w:type="pct"/>
@@ -2846,7 +2805,7 @@
         <w:bottom w:w="72" w:type="dxa"/>
         <w:right w:w="115" w:type="dxa"/>
       </w:tblCellMar>
-      <w:tblLook w:val="04A0" w:firstRow="1" w:lastRow="0" w:firstColumn="1" w:lastColumn="0" w:noHBand="0" w:noVBand="1"/>
+      <w:tblLook w:val="04A0"/>
     </w:tblPr>
     <w:tblGrid>
       <w:gridCol w:w="9279"/>
@@ -2878,7 +2837,6 @@
               <w:dataBinding w:prefixMappings="xmlns:ns0='http://schemas.openxmlformats.org/officeDocument/2006/extended-properties'" w:xpath="/ns0:Properties[1]/ns0:Company[1]" w:storeItemID="{6668398D-A668-4E3E-A5EB-62B293D839F1}"/>
               <w:text/>
             </w:sdtPr>
-            <w:sdtEndPr/>
             <w:sdtContent>
               <w:r>
                 <w:rPr>
@@ -2976,8 +2934,8 @@
 </file>
 
 <file path=word/footnotes.xml><?xml version="1.0" encoding="utf-8"?>
-<w:footnotes xmlns:wpc="http://schemas.microsoft.com/office/word/2010/wordprocessingCanvas" xmlns:mc="http://schemas.openxmlformats.org/markup-compatibility/2006" xmlns:o="urn:schemas-microsoft-com:office:office" xmlns:r="http://schemas.openxmlformats.org/officeDocument/2006/relationships" xmlns:m="http://schemas.openxmlformats.org/officeDocument/2006/math" xmlns:v="urn:schemas-microsoft-com:vml" xmlns:wp14="http://schemas.microsoft.com/office/word/2010/wordprocessingDrawing" xmlns:wp="http://schemas.openxmlformats.org/drawingml/2006/wordprocessingDrawing" xmlns:w10="urn:schemas-microsoft-com:office:word" xmlns:w="http://schemas.openxmlformats.org/wordprocessingml/2006/main" xmlns:w14="http://schemas.microsoft.com/office/word/2010/wordml" xmlns:w15="http://schemas.microsoft.com/office/word/2012/wordml" xmlns:wpg="http://schemas.microsoft.com/office/word/2010/wordprocessingGroup" xmlns:wpi="http://schemas.microsoft.com/office/word/2010/wordprocessingInk" xmlns:wne="http://schemas.microsoft.com/office/word/2006/wordml" xmlns:wps="http://schemas.microsoft.com/office/word/2010/wordprocessingShape" mc:Ignorable="w14 w15 wp14">
-  <w:footnote w:type="separator" w:id="-1">
+<w:footnotes xmlns:ve="http://schemas.openxmlformats.org/markup-compatibility/2006" xmlns:o="urn:schemas-microsoft-com:office:office" xmlns:r="http://schemas.openxmlformats.org/officeDocument/2006/relationships" xmlns:m="http://schemas.openxmlformats.org/officeDocument/2006/math" xmlns:v="urn:schemas-microsoft-com:vml" xmlns:wp="http://schemas.openxmlformats.org/drawingml/2006/wordprocessingDrawing" xmlns:w10="urn:schemas-microsoft-com:office:word" xmlns:w="http://schemas.openxmlformats.org/wordprocessingml/2006/main" xmlns:wne="http://schemas.microsoft.com/office/word/2006/wordml">
+  <w:footnote w:type="separator" w:id="0">
     <w:p>
       <w:pPr>
         <w:spacing w:before="0" w:after="0" w:line="240" w:lineRule="auto"/>
@@ -2987,7 +2945,7 @@
       </w:r>
     </w:p>
   </w:footnote>
-  <w:footnote w:type="continuationSeparator" w:id="0">
+  <w:footnote w:type="continuationSeparator" w:id="1">
     <w:p>
       <w:pPr>
         <w:spacing w:before="0" w:after="0" w:line="240" w:lineRule="auto"/>
@@ -3001,7 +2959,7 @@
 </file>
 
 <file path=word/header1.xml><?xml version="1.0" encoding="utf-8"?>
-<w:hdr xmlns:wpc="http://schemas.microsoft.com/office/word/2010/wordprocessingCanvas" xmlns:mc="http://schemas.openxmlformats.org/markup-compatibility/2006" xmlns:o="urn:schemas-microsoft-com:office:office" xmlns:r="http://schemas.openxmlformats.org/officeDocument/2006/relationships" xmlns:m="http://schemas.openxmlformats.org/officeDocument/2006/math" xmlns:v="urn:schemas-microsoft-com:vml" xmlns:wp14="http://schemas.microsoft.com/office/word/2010/wordprocessingDrawing" xmlns:wp="http://schemas.openxmlformats.org/drawingml/2006/wordprocessingDrawing" xmlns:w10="urn:schemas-microsoft-com:office:word" xmlns:w="http://schemas.openxmlformats.org/wordprocessingml/2006/main" xmlns:w14="http://schemas.microsoft.com/office/word/2010/wordml" xmlns:w15="http://schemas.microsoft.com/office/word/2012/wordml" xmlns:wpg="http://schemas.microsoft.com/office/word/2010/wordprocessingGroup" xmlns:wpi="http://schemas.microsoft.com/office/word/2010/wordprocessingInk" xmlns:wne="http://schemas.microsoft.com/office/word/2006/wordml" xmlns:wps="http://schemas.microsoft.com/office/word/2010/wordprocessingShape" mc:Ignorable="w14 w15 wp14">
+<w:hdr xmlns:ve="http://schemas.openxmlformats.org/markup-compatibility/2006" xmlns:o="urn:schemas-microsoft-com:office:office" xmlns:r="http://schemas.openxmlformats.org/officeDocument/2006/relationships" xmlns:m="http://schemas.openxmlformats.org/officeDocument/2006/math" xmlns:v="urn:schemas-microsoft-com:vml" xmlns:wp="http://schemas.openxmlformats.org/drawingml/2006/wordprocessingDrawing" xmlns:w10="urn:schemas-microsoft-com:office:word" xmlns:w="http://schemas.openxmlformats.org/wordprocessingml/2006/main" xmlns:wne="http://schemas.microsoft.com/office/word/2006/wordml">
   <w:p>
     <w:pPr>
       <w:pStyle w:val="Header"/>
@@ -3011,7 +2969,7 @@
 </file>
 
 <file path=word/header2.xml><?xml version="1.0" encoding="utf-8"?>
-<w:hdr xmlns:wpc="http://schemas.microsoft.com/office/word/2010/wordprocessingCanvas" xmlns:mc="http://schemas.openxmlformats.org/markup-compatibility/2006" xmlns:o="urn:schemas-microsoft-com:office:office" xmlns:r="http://schemas.openxmlformats.org/officeDocument/2006/relationships" xmlns:m="http://schemas.openxmlformats.org/officeDocument/2006/math" xmlns:v="urn:schemas-microsoft-com:vml" xmlns:wp14="http://schemas.microsoft.com/office/word/2010/wordprocessingDrawing" xmlns:wp="http://schemas.openxmlformats.org/drawingml/2006/wordprocessingDrawing" xmlns:w10="urn:schemas-microsoft-com:office:word" xmlns:w="http://schemas.openxmlformats.org/wordprocessingml/2006/main" xmlns:w14="http://schemas.microsoft.com/office/word/2010/wordml" xmlns:w15="http://schemas.microsoft.com/office/word/2012/wordml" xmlns:wpg="http://schemas.microsoft.com/office/word/2010/wordprocessingGroup" xmlns:wpi="http://schemas.microsoft.com/office/word/2010/wordprocessingInk" xmlns:wne="http://schemas.microsoft.com/office/word/2006/wordml" xmlns:wps="http://schemas.microsoft.com/office/word/2010/wordprocessingShape" mc:Ignorable="w14 w15 wp14">
+<w:hdr xmlns:ve="http://schemas.openxmlformats.org/markup-compatibility/2006" xmlns:o="urn:schemas-microsoft-com:office:office" xmlns:r="http://schemas.openxmlformats.org/officeDocument/2006/relationships" xmlns:m="http://schemas.openxmlformats.org/officeDocument/2006/math" xmlns:v="urn:schemas-microsoft-com:vml" xmlns:wp="http://schemas.openxmlformats.org/drawingml/2006/wordprocessingDrawing" xmlns:w10="urn:schemas-microsoft-com:office:word" xmlns:w="http://schemas.openxmlformats.org/wordprocessingml/2006/main" xmlns:wne="http://schemas.microsoft.com/office/word/2006/wordml">
   <w:tbl>
     <w:tblPr>
       <w:tblW w:w="5000" w:type="pct"/>
@@ -3024,7 +2982,7 @@
         <w:bottom w:w="72" w:type="dxa"/>
         <w:right w:w="115" w:type="dxa"/>
       </w:tblCellMar>
-      <w:tblLook w:val="04A0" w:firstRow="1" w:lastRow="0" w:firstColumn="1" w:lastColumn="0" w:noHBand="0" w:noVBand="1"/>
+      <w:tblLook w:val="04A0"/>
     </w:tblPr>
     <w:tblGrid>
       <w:gridCol w:w="6260"/>
@@ -3096,8 +3054,8 @@
 </file>
 
 <file path=word/numbering.xml><?xml version="1.0" encoding="utf-8"?>
-<w:numbering xmlns:wpc="http://schemas.microsoft.com/office/word/2010/wordprocessingCanvas" xmlns:mc="http://schemas.openxmlformats.org/markup-compatibility/2006" xmlns:o="urn:schemas-microsoft-com:office:office" xmlns:r="http://schemas.openxmlformats.org/officeDocument/2006/relationships" xmlns:m="http://schemas.openxmlformats.org/officeDocument/2006/math" xmlns:v="urn:schemas-microsoft-com:vml" xmlns:wp14="http://schemas.microsoft.com/office/word/2010/wordprocessingDrawing" xmlns:wp="http://schemas.openxmlformats.org/drawingml/2006/wordprocessingDrawing" xmlns:w10="urn:schemas-microsoft-com:office:word" xmlns:w="http://schemas.openxmlformats.org/wordprocessingml/2006/main" xmlns:w14="http://schemas.microsoft.com/office/word/2010/wordml" xmlns:w15="http://schemas.microsoft.com/office/word/2012/wordml" xmlns:wpg="http://schemas.microsoft.com/office/word/2010/wordprocessingGroup" xmlns:wpi="http://schemas.microsoft.com/office/word/2010/wordprocessingInk" xmlns:wne="http://schemas.microsoft.com/office/word/2006/wordml" xmlns:wps="http://schemas.microsoft.com/office/word/2010/wordprocessingShape" mc:Ignorable="w14 w15 wp14">
-  <w:abstractNum w:abstractNumId="0" w15:restartNumberingAfterBreak="0">
+<w:numbering xmlns:ve="http://schemas.openxmlformats.org/markup-compatibility/2006" xmlns:o="urn:schemas-microsoft-com:office:office" xmlns:r="http://schemas.openxmlformats.org/officeDocument/2006/relationships" xmlns:m="http://schemas.openxmlformats.org/officeDocument/2006/math" xmlns:v="urn:schemas-microsoft-com:vml" xmlns:wp="http://schemas.openxmlformats.org/drawingml/2006/wordprocessingDrawing" xmlns:w10="urn:schemas-microsoft-com:office:word" xmlns:w="http://schemas.openxmlformats.org/wordprocessingml/2006/main" xmlns:wne="http://schemas.microsoft.com/office/word/2006/wordml">
+  <w:abstractNum w:abstractNumId="0">
     <w:nsid w:val="05E66B82"/>
     <w:multiLevelType w:val="hybridMultilevel"/>
     <w:tmpl w:val="5E066B0C"/>
@@ -3183,7 +3141,7 @@
       </w:pPr>
     </w:lvl>
   </w:abstractNum>
-  <w:abstractNum w:abstractNumId="1" w15:restartNumberingAfterBreak="0">
+  <w:abstractNum w:abstractNumId="1">
     <w:nsid w:val="065F1018"/>
     <w:multiLevelType w:val="hybridMultilevel"/>
     <w:tmpl w:val="33F0C410"/>
@@ -3296,7 +3254,7 @@
       </w:rPr>
     </w:lvl>
   </w:abstractNum>
-  <w:abstractNum w:abstractNumId="2" w15:restartNumberingAfterBreak="0">
+  <w:abstractNum w:abstractNumId="2">
     <w:nsid w:val="0979063E"/>
     <w:multiLevelType w:val="hybridMultilevel"/>
     <w:tmpl w:val="380CB10C"/>
@@ -3409,7 +3367,7 @@
       </w:rPr>
     </w:lvl>
   </w:abstractNum>
-  <w:abstractNum w:abstractNumId="3" w15:restartNumberingAfterBreak="0">
+  <w:abstractNum w:abstractNumId="3">
     <w:nsid w:val="0A8C43BC"/>
     <w:multiLevelType w:val="hybridMultilevel"/>
     <w:tmpl w:val="81AE8766"/>
@@ -3521,7 +3479,7 @@
       </w:rPr>
     </w:lvl>
   </w:abstractNum>
-  <w:abstractNum w:abstractNumId="4" w15:restartNumberingAfterBreak="0">
+  <w:abstractNum w:abstractNumId="4">
     <w:nsid w:val="111F1263"/>
     <w:multiLevelType w:val="hybridMultilevel"/>
     <w:tmpl w:val="187E02F8"/>
@@ -3634,7 +3592,7 @@
       </w:rPr>
     </w:lvl>
   </w:abstractNum>
-  <w:abstractNum w:abstractNumId="5" w15:restartNumberingAfterBreak="0">
+  <w:abstractNum w:abstractNumId="5">
     <w:nsid w:val="1206324F"/>
     <w:multiLevelType w:val="hybridMultilevel"/>
     <w:tmpl w:val="8C88C758"/>
@@ -3720,7 +3678,7 @@
       </w:pPr>
     </w:lvl>
   </w:abstractNum>
-  <w:abstractNum w:abstractNumId="6" w15:restartNumberingAfterBreak="0">
+  <w:abstractNum w:abstractNumId="6">
     <w:nsid w:val="1D4461BA"/>
     <w:multiLevelType w:val="hybridMultilevel"/>
     <w:tmpl w:val="E9F4F780"/>
@@ -3806,7 +3764,7 @@
       </w:pPr>
     </w:lvl>
   </w:abstractNum>
-  <w:abstractNum w:abstractNumId="7" w15:restartNumberingAfterBreak="0">
+  <w:abstractNum w:abstractNumId="7">
     <w:nsid w:val="218C259E"/>
     <w:multiLevelType w:val="hybridMultilevel"/>
     <w:tmpl w:val="B04C01C6"/>
@@ -3919,7 +3877,7 @@
       </w:rPr>
     </w:lvl>
   </w:abstractNum>
-  <w:abstractNum w:abstractNumId="8" w15:restartNumberingAfterBreak="0">
+  <w:abstractNum w:abstractNumId="8">
     <w:nsid w:val="235D5649"/>
     <w:multiLevelType w:val="hybridMultilevel"/>
     <w:tmpl w:val="E08E66B0"/>
@@ -4032,7 +3990,7 @@
       </w:rPr>
     </w:lvl>
   </w:abstractNum>
-  <w:abstractNum w:abstractNumId="9" w15:restartNumberingAfterBreak="0">
+  <w:abstractNum w:abstractNumId="9">
     <w:nsid w:val="24050F22"/>
     <w:multiLevelType w:val="hybridMultilevel"/>
     <w:tmpl w:val="90E2A62E"/>
@@ -4145,7 +4103,7 @@
       </w:rPr>
     </w:lvl>
   </w:abstractNum>
-  <w:abstractNum w:abstractNumId="10" w15:restartNumberingAfterBreak="0">
+  <w:abstractNum w:abstractNumId="10">
     <w:nsid w:val="28D778C6"/>
     <w:multiLevelType w:val="hybridMultilevel"/>
     <w:tmpl w:val="968AB2EA"/>
@@ -4258,7 +4216,7 @@
       </w:rPr>
     </w:lvl>
   </w:abstractNum>
-  <w:abstractNum w:abstractNumId="11" w15:restartNumberingAfterBreak="0">
+  <w:abstractNum w:abstractNumId="11">
     <w:nsid w:val="2AB77B33"/>
     <w:multiLevelType w:val="hybridMultilevel"/>
     <w:tmpl w:val="5CC2E19A"/>
@@ -4371,7 +4329,7 @@
       </w:rPr>
     </w:lvl>
   </w:abstractNum>
-  <w:abstractNum w:abstractNumId="12" w15:restartNumberingAfterBreak="0">
+  <w:abstractNum w:abstractNumId="12">
     <w:nsid w:val="2E5B24BC"/>
     <w:multiLevelType w:val="multilevel"/>
     <w:tmpl w:val="E4FE8AA4"/>
@@ -4487,7 +4445,7 @@
       </w:rPr>
     </w:lvl>
   </w:abstractNum>
-  <w:abstractNum w:abstractNumId="13" w15:restartNumberingAfterBreak="0">
+  <w:abstractNum w:abstractNumId="13">
     <w:nsid w:val="2F6E4CED"/>
     <w:multiLevelType w:val="hybridMultilevel"/>
     <w:tmpl w:val="A8684B7C"/>
@@ -4600,7 +4558,7 @@
       </w:rPr>
     </w:lvl>
   </w:abstractNum>
-  <w:abstractNum w:abstractNumId="14" w15:restartNumberingAfterBreak="0">
+  <w:abstractNum w:abstractNumId="14">
     <w:nsid w:val="35942B75"/>
     <w:multiLevelType w:val="hybridMultilevel"/>
     <w:tmpl w:val="FD1CDEC0"/>
@@ -4712,7 +4670,7 @@
       </w:rPr>
     </w:lvl>
   </w:abstractNum>
-  <w:abstractNum w:abstractNumId="15" w15:restartNumberingAfterBreak="0">
+  <w:abstractNum w:abstractNumId="15">
     <w:nsid w:val="3AC60BD6"/>
     <w:multiLevelType w:val="hybridMultilevel"/>
     <w:tmpl w:val="65BEB18A"/>
@@ -4825,7 +4783,7 @@
       </w:rPr>
     </w:lvl>
   </w:abstractNum>
-  <w:abstractNum w:abstractNumId="16" w15:restartNumberingAfterBreak="0">
+  <w:abstractNum w:abstractNumId="16">
     <w:nsid w:val="3B7C316E"/>
     <w:multiLevelType w:val="hybridMultilevel"/>
     <w:tmpl w:val="001A2F22"/>
@@ -4938,7 +4896,7 @@
       </w:rPr>
     </w:lvl>
   </w:abstractNum>
-  <w:abstractNum w:abstractNumId="17" w15:restartNumberingAfterBreak="0">
+  <w:abstractNum w:abstractNumId="17">
     <w:nsid w:val="3CCB6FF0"/>
     <w:multiLevelType w:val="hybridMultilevel"/>
     <w:tmpl w:val="415CD716"/>
@@ -5051,7 +5009,7 @@
       </w:rPr>
     </w:lvl>
   </w:abstractNum>
-  <w:abstractNum w:abstractNumId="18" w15:restartNumberingAfterBreak="0">
+  <w:abstractNum w:abstractNumId="18">
     <w:nsid w:val="43293C8E"/>
     <w:multiLevelType w:val="multilevel"/>
     <w:tmpl w:val="E4FE8AA4"/>
@@ -5167,7 +5125,7 @@
       </w:rPr>
     </w:lvl>
   </w:abstractNum>
-  <w:abstractNum w:abstractNumId="19" w15:restartNumberingAfterBreak="0">
+  <w:abstractNum w:abstractNumId="19">
     <w:nsid w:val="454370BC"/>
     <w:multiLevelType w:val="hybridMultilevel"/>
     <w:tmpl w:val="5E066B0C"/>
@@ -5253,7 +5211,7 @@
       </w:pPr>
     </w:lvl>
   </w:abstractNum>
-  <w:abstractNum w:abstractNumId="20" w15:restartNumberingAfterBreak="0">
+  <w:abstractNum w:abstractNumId="20">
     <w:nsid w:val="4C8E2A78"/>
     <w:multiLevelType w:val="hybridMultilevel"/>
     <w:tmpl w:val="9A16A3BA"/>
@@ -5366,7 +5324,7 @@
       </w:rPr>
     </w:lvl>
   </w:abstractNum>
-  <w:abstractNum w:abstractNumId="21" w15:restartNumberingAfterBreak="0">
+  <w:abstractNum w:abstractNumId="21">
     <w:nsid w:val="523F0B53"/>
     <w:multiLevelType w:val="multilevel"/>
     <w:tmpl w:val="DDA48C2C"/>
@@ -5480,7 +5438,7 @@
       </w:rPr>
     </w:lvl>
   </w:abstractNum>
-  <w:abstractNum w:abstractNumId="22" w15:restartNumberingAfterBreak="0">
+  <w:abstractNum w:abstractNumId="22">
     <w:nsid w:val="52887B78"/>
     <w:multiLevelType w:val="hybridMultilevel"/>
     <w:tmpl w:val="947E1B46"/>
@@ -5569,7 +5527,7 @@
       </w:pPr>
     </w:lvl>
   </w:abstractNum>
-  <w:abstractNum w:abstractNumId="23" w15:restartNumberingAfterBreak="0">
+  <w:abstractNum w:abstractNumId="23">
     <w:nsid w:val="5C986B3C"/>
     <w:multiLevelType w:val="hybridMultilevel"/>
     <w:tmpl w:val="5BC06EB8"/>
@@ -5682,7 +5640,7 @@
       </w:rPr>
     </w:lvl>
   </w:abstractNum>
-  <w:abstractNum w:abstractNumId="24" w15:restartNumberingAfterBreak="0">
+  <w:abstractNum w:abstractNumId="24">
     <w:nsid w:val="6026680B"/>
     <w:multiLevelType w:val="hybridMultilevel"/>
     <w:tmpl w:val="5316C574"/>
@@ -5768,7 +5726,7 @@
       </w:pPr>
     </w:lvl>
   </w:abstractNum>
-  <w:abstractNum w:abstractNumId="25" w15:restartNumberingAfterBreak="0">
+  <w:abstractNum w:abstractNumId="25">
     <w:nsid w:val="61444C39"/>
     <w:multiLevelType w:val="multilevel"/>
     <w:tmpl w:val="DDA48C2C"/>
@@ -5882,7 +5840,7 @@
       </w:rPr>
     </w:lvl>
   </w:abstractNum>
-  <w:abstractNum w:abstractNumId="26" w15:restartNumberingAfterBreak="0">
+  <w:abstractNum w:abstractNumId="26">
     <w:nsid w:val="619B3EA6"/>
     <w:multiLevelType w:val="hybridMultilevel"/>
     <w:tmpl w:val="1C122A4A"/>
@@ -5995,7 +5953,7 @@
       </w:rPr>
     </w:lvl>
   </w:abstractNum>
-  <w:abstractNum w:abstractNumId="27" w15:restartNumberingAfterBreak="0">
+  <w:abstractNum w:abstractNumId="27">
     <w:nsid w:val="635916A5"/>
     <w:multiLevelType w:val="hybridMultilevel"/>
     <w:tmpl w:val="1F4E693E"/>
@@ -6108,7 +6066,7 @@
       </w:rPr>
     </w:lvl>
   </w:abstractNum>
-  <w:abstractNum w:abstractNumId="28" w15:restartNumberingAfterBreak="0">
+  <w:abstractNum w:abstractNumId="28">
     <w:nsid w:val="65B111E3"/>
     <w:multiLevelType w:val="hybridMultilevel"/>
     <w:tmpl w:val="3664EB72"/>
@@ -6197,7 +6155,7 @@
       </w:pPr>
     </w:lvl>
   </w:abstractNum>
-  <w:abstractNum w:abstractNumId="29" w15:restartNumberingAfterBreak="0">
+  <w:abstractNum w:abstractNumId="29">
     <w:nsid w:val="6A836115"/>
     <w:multiLevelType w:val="hybridMultilevel"/>
     <w:tmpl w:val="3BA2342A"/>
@@ -6310,7 +6268,7 @@
       </w:rPr>
     </w:lvl>
   </w:abstractNum>
-  <w:abstractNum w:abstractNumId="30" w15:restartNumberingAfterBreak="0">
+  <w:abstractNum w:abstractNumId="30">
     <w:nsid w:val="6A9535C4"/>
     <w:multiLevelType w:val="hybridMultilevel"/>
     <w:tmpl w:val="D1BCBB8C"/>
@@ -6396,7 +6354,7 @@
       </w:pPr>
     </w:lvl>
   </w:abstractNum>
-  <w:abstractNum w:abstractNumId="31" w15:restartNumberingAfterBreak="0">
+  <w:abstractNum w:abstractNumId="31">
     <w:nsid w:val="6C072446"/>
     <w:multiLevelType w:val="hybridMultilevel"/>
     <w:tmpl w:val="873205A4"/>
@@ -6509,7 +6467,7 @@
       </w:rPr>
     </w:lvl>
   </w:abstractNum>
-  <w:abstractNum w:abstractNumId="32" w15:restartNumberingAfterBreak="0">
+  <w:abstractNum w:abstractNumId="32">
     <w:nsid w:val="71213F0D"/>
     <w:multiLevelType w:val="multilevel"/>
     <w:tmpl w:val="235A82E4"/>
@@ -6622,7 +6580,7 @@
       </w:rPr>
     </w:lvl>
   </w:abstractNum>
-  <w:abstractNum w:abstractNumId="33" w15:restartNumberingAfterBreak="0">
+  <w:abstractNum w:abstractNumId="33">
     <w:nsid w:val="730E3FCA"/>
     <w:multiLevelType w:val="hybridMultilevel"/>
     <w:tmpl w:val="BE683178"/>
@@ -6708,7 +6666,7 @@
       </w:pPr>
     </w:lvl>
   </w:abstractNum>
-  <w:abstractNum w:abstractNumId="34" w15:restartNumberingAfterBreak="0">
+  <w:abstractNum w:abstractNumId="34">
     <w:nsid w:val="795A477C"/>
     <w:multiLevelType w:val="hybridMultilevel"/>
     <w:tmpl w:val="483690AA"/>
@@ -6903,7 +6861,7 @@
 </file>
 
 <file path=word/styles.xml><?xml version="1.0" encoding="utf-8"?>
-<w:styles xmlns:mc="http://schemas.openxmlformats.org/markup-compatibility/2006" xmlns:r="http://schemas.openxmlformats.org/officeDocument/2006/relationships" xmlns:w="http://schemas.openxmlformats.org/wordprocessingml/2006/main" xmlns:w14="http://schemas.microsoft.com/office/word/2010/wordml" xmlns:w15="http://schemas.microsoft.com/office/word/2012/wordml" mc:Ignorable="w14 w15">
+<w:styles xmlns:r="http://schemas.openxmlformats.org/officeDocument/2006/relationships" xmlns:w="http://schemas.openxmlformats.org/wordprocessingml/2006/main">
   <w:docDefaults>
     <w:rPrDefault>
       <w:rPr>
@@ -6919,378 +6877,144 @@
       </w:pPr>
     </w:pPrDefault>
   </w:docDefaults>
-  <w:latentStyles w:defLockedState="0" w:defUIPriority="99" w:defSemiHidden="0" w:defUnhideWhenUsed="0" w:defQFormat="0" w:count="371">
-    <w:lsdException w:name="Normal" w:uiPriority="0" w:qFormat="1"/>
-    <w:lsdException w:name="heading 1" w:uiPriority="9" w:qFormat="1"/>
-    <w:lsdException w:name="heading 2" w:semiHidden="1" w:uiPriority="9" w:unhideWhenUsed="1" w:qFormat="1"/>
-    <w:lsdException w:name="heading 3" w:semiHidden="1" w:uiPriority="9" w:unhideWhenUsed="1" w:qFormat="1"/>
-    <w:lsdException w:name="heading 4" w:semiHidden="1" w:uiPriority="9" w:unhideWhenUsed="1" w:qFormat="1"/>
-    <w:lsdException w:name="heading 5" w:semiHidden="1" w:uiPriority="9" w:unhideWhenUsed="1" w:qFormat="1"/>
-    <w:lsdException w:name="heading 6" w:semiHidden="1" w:uiPriority="9" w:unhideWhenUsed="1" w:qFormat="1"/>
-    <w:lsdException w:name="heading 7" w:semiHidden="1" w:uiPriority="9" w:unhideWhenUsed="1" w:qFormat="1"/>
-    <w:lsdException w:name="heading 8" w:semiHidden="1" w:uiPriority="9" w:unhideWhenUsed="1" w:qFormat="1"/>
-    <w:lsdException w:name="heading 9" w:semiHidden="1" w:uiPriority="9" w:unhideWhenUsed="1" w:qFormat="1"/>
-    <w:lsdException w:name="index 1" w:semiHidden="1" w:unhideWhenUsed="1"/>
-    <w:lsdException w:name="index 2" w:semiHidden="1" w:unhideWhenUsed="1"/>
-    <w:lsdException w:name="index 3" w:semiHidden="1" w:unhideWhenUsed="1"/>
-    <w:lsdException w:name="index 4" w:semiHidden="1" w:unhideWhenUsed="1"/>
-    <w:lsdException w:name="index 5" w:semiHidden="1" w:unhideWhenUsed="1"/>
-    <w:lsdException w:name="index 6" w:semiHidden="1" w:unhideWhenUsed="1"/>
-    <w:lsdException w:name="index 7" w:semiHidden="1" w:unhideWhenUsed="1"/>
-    <w:lsdException w:name="index 8" w:semiHidden="1" w:unhideWhenUsed="1"/>
-    <w:lsdException w:name="index 9" w:semiHidden="1" w:unhideWhenUsed="1"/>
-    <w:lsdException w:name="toc 1" w:semiHidden="1" w:uiPriority="39" w:unhideWhenUsed="1"/>
-    <w:lsdException w:name="toc 2" w:semiHidden="1" w:uiPriority="39" w:unhideWhenUsed="1"/>
-    <w:lsdException w:name="toc 3" w:semiHidden="1" w:uiPriority="39" w:unhideWhenUsed="1"/>
-    <w:lsdException w:name="toc 4" w:semiHidden="1" w:uiPriority="39" w:unhideWhenUsed="1"/>
-    <w:lsdException w:name="toc 5" w:semiHidden="1" w:uiPriority="39" w:unhideWhenUsed="1"/>
-    <w:lsdException w:name="toc 6" w:semiHidden="1" w:uiPriority="39" w:unhideWhenUsed="1"/>
-    <w:lsdException w:name="toc 7" w:semiHidden="1" w:uiPriority="39" w:unhideWhenUsed="1"/>
-    <w:lsdException w:name="toc 8" w:semiHidden="1" w:uiPriority="39" w:unhideWhenUsed="1"/>
-    <w:lsdException w:name="toc 9" w:semiHidden="1" w:uiPriority="39" w:unhideWhenUsed="1"/>
-    <w:lsdException w:name="Normal Indent" w:semiHidden="1" w:unhideWhenUsed="1"/>
-    <w:lsdException w:name="footnote text" w:semiHidden="1" w:unhideWhenUsed="1"/>
-    <w:lsdException w:name="annotation text" w:semiHidden="1" w:unhideWhenUsed="1"/>
-    <w:lsdException w:name="header" w:semiHidden="1" w:unhideWhenUsed="1"/>
-    <w:lsdException w:name="footer" w:semiHidden="1" w:unhideWhenUsed="1"/>
-    <w:lsdException w:name="index heading" w:semiHidden="1" w:unhideWhenUsed="1"/>
-    <w:lsdException w:name="caption" w:semiHidden="1" w:uiPriority="35" w:unhideWhenUsed="1" w:qFormat="1"/>
-    <w:lsdException w:name="table of figures" w:semiHidden="1" w:unhideWhenUsed="1"/>
-    <w:lsdException w:name="envelope address" w:semiHidden="1" w:unhideWhenUsed="1"/>
-    <w:lsdException w:name="envelope return" w:semiHidden="1" w:unhideWhenUsed="1"/>
-    <w:lsdException w:name="footnote reference" w:semiHidden="1" w:unhideWhenUsed="1"/>
-    <w:lsdException w:name="annotation reference" w:semiHidden="1" w:unhideWhenUsed="1"/>
-    <w:lsdException w:name="line number" w:semiHidden="1" w:unhideWhenUsed="1"/>
-    <w:lsdException w:name="page number" w:semiHidden="1" w:unhideWhenUsed="1"/>
-    <w:lsdException w:name="endnote reference" w:semiHidden="1" w:unhideWhenUsed="1"/>
-    <w:lsdException w:name="endnote text" w:semiHidden="1" w:unhideWhenUsed="1"/>
-    <w:lsdException w:name="table of authorities" w:semiHidden="1" w:unhideWhenUsed="1"/>
-    <w:lsdException w:name="macro" w:semiHidden="1" w:unhideWhenUsed="1"/>
-    <w:lsdException w:name="toa heading" w:semiHidden="1" w:unhideWhenUsed="1"/>
-    <w:lsdException w:name="List" w:semiHidden="1" w:unhideWhenUsed="1"/>
-    <w:lsdException w:name="List Bullet" w:semiHidden="1" w:unhideWhenUsed="1"/>
-    <w:lsdException w:name="List Number" w:semiHidden="1" w:unhideWhenUsed="1"/>
-    <w:lsdException w:name="List 2" w:semiHidden="1" w:unhideWhenUsed="1"/>
-    <w:lsdException w:name="List 3" w:semiHidden="1" w:unhideWhenUsed="1"/>
-    <w:lsdException w:name="List 4" w:semiHidden="1" w:unhideWhenUsed="1"/>
-    <w:lsdException w:name="List 5" w:semiHidden="1" w:unhideWhenUsed="1"/>
-    <w:lsdException w:name="List Bullet 2" w:semiHidden="1" w:unhideWhenUsed="1"/>
-    <w:lsdException w:name="List Bullet 3" w:semiHidden="1" w:unhideWhenUsed="1"/>
-    <w:lsdException w:name="List Bullet 4" w:semiHidden="1" w:unhideWhenUsed="1"/>
-    <w:lsdException w:name="List Bullet 5" w:semiHidden="1" w:unhideWhenUsed="1"/>
-    <w:lsdException w:name="List Number 2" w:semiHidden="1" w:unhideWhenUsed="1"/>
-    <w:lsdException w:name="List Number 3" w:semiHidden="1" w:unhideWhenUsed="1"/>
-    <w:lsdException w:name="List Number 4" w:semiHidden="1" w:unhideWhenUsed="1"/>
-    <w:lsdException w:name="List Number 5" w:semiHidden="1" w:unhideWhenUsed="1"/>
-    <w:lsdException w:name="Title" w:uiPriority="10" w:qFormat="1"/>
-    <w:lsdException w:name="Closing" w:semiHidden="1" w:unhideWhenUsed="1"/>
-    <w:lsdException w:name="Signature" w:semiHidden="1" w:unhideWhenUsed="1"/>
-    <w:lsdException w:name="Default Paragraph Font" w:semiHidden="1" w:uiPriority="1" w:unhideWhenUsed="1"/>
-    <w:lsdException w:name="Body Text" w:semiHidden="1" w:unhideWhenUsed="1"/>
-    <w:lsdException w:name="Body Text Indent" w:semiHidden="1" w:unhideWhenUsed="1"/>
-    <w:lsdException w:name="List Continue" w:semiHidden="1" w:unhideWhenUsed="1"/>
-    <w:lsdException w:name="List Continue 2" w:semiHidden="1" w:unhideWhenUsed="1"/>
-    <w:lsdException w:name="List Continue 3" w:semiHidden="1" w:unhideWhenUsed="1"/>
-    <w:lsdException w:name="List Continue 4" w:semiHidden="1" w:unhideWhenUsed="1"/>
-    <w:lsdException w:name="List Continue 5" w:semiHidden="1" w:unhideWhenUsed="1"/>
-    <w:lsdException w:name="Message Header" w:semiHidden="1" w:unhideWhenUsed="1"/>
-    <w:lsdException w:name="Subtitle" w:uiPriority="11" w:qFormat="1"/>
-    <w:lsdException w:name="Salutation" w:semiHidden="1" w:unhideWhenUsed="1"/>
-    <w:lsdException w:name="Date" w:semiHidden="1" w:unhideWhenUsed="1"/>
-    <w:lsdException w:name="Body Text First Indent" w:semiHidden="1" w:unhideWhenUsed="1"/>
-    <w:lsdException w:name="Body Text First Indent 2" w:semiHidden="1" w:unhideWhenUsed="1"/>
-    <w:lsdException w:name="Note Heading" w:semiHidden="1" w:unhideWhenUsed="1"/>
-    <w:lsdException w:name="Body Text 2" w:semiHidden="1" w:unhideWhenUsed="1"/>
-    <w:lsdException w:name="Body Text 3" w:semiHidden="1" w:unhideWhenUsed="1"/>
-    <w:lsdException w:name="Body Text Indent 2" w:semiHidden="1" w:unhideWhenUsed="1"/>
-    <w:lsdException w:name="Body Text Indent 3" w:semiHidden="1" w:unhideWhenUsed="1"/>
-    <w:lsdException w:name="Block Text" w:semiHidden="1" w:unhideWhenUsed="1"/>
-    <w:lsdException w:name="Hyperlink" w:semiHidden="1" w:unhideWhenUsed="1"/>
-    <w:lsdException w:name="FollowedHyperlink" w:semiHidden="1" w:unhideWhenUsed="1"/>
-    <w:lsdException w:name="Strong" w:uiPriority="22" w:qFormat="1"/>
-    <w:lsdException w:name="Emphasis" w:uiPriority="20" w:qFormat="1"/>
-    <w:lsdException w:name="Document Map" w:semiHidden="1" w:unhideWhenUsed="1"/>
-    <w:lsdException w:name="Plain Text" w:semiHidden="1" w:unhideWhenUsed="1"/>
-    <w:lsdException w:name="E-mail Signature" w:semiHidden="1" w:unhideWhenUsed="1"/>
-    <w:lsdException w:name="HTML Top of Form" w:semiHidden="1" w:unhideWhenUsed="1"/>
-    <w:lsdException w:name="HTML Bottom of Form" w:semiHidden="1" w:unhideWhenUsed="1"/>
-    <w:lsdException w:name="Normal (Web)" w:semiHidden="1" w:unhideWhenUsed="1"/>
-    <w:lsdException w:name="HTML Acronym" w:semiHidden="1" w:unhideWhenUsed="1"/>
-    <w:lsdException w:name="HTML Address" w:semiHidden="1" w:unhideWhenUsed="1"/>
-    <w:lsdException w:name="HTML Cite" w:semiHidden="1" w:unhideWhenUsed="1"/>
-    <w:lsdException w:name="HTML Code" w:semiHidden="1" w:unhideWhenUsed="1"/>
-    <w:lsdException w:name="HTML Definition" w:semiHidden="1" w:unhideWhenUsed="1"/>
-    <w:lsdException w:name="HTML Keyboard" w:semiHidden="1" w:unhideWhenUsed="1"/>
-    <w:lsdException w:name="HTML Preformatted" w:semiHidden="1" w:unhideWhenUsed="1"/>
-    <w:lsdException w:name="HTML Sample" w:semiHidden="1" w:unhideWhenUsed="1"/>
-    <w:lsdException w:name="HTML Typewriter" w:semiHidden="1" w:unhideWhenUsed="1"/>
-    <w:lsdException w:name="HTML Variable" w:semiHidden="1" w:unhideWhenUsed="1"/>
-    <w:lsdException w:name="Normal Table" w:semiHidden="1" w:unhideWhenUsed="1"/>
-    <w:lsdException w:name="annotation subject" w:semiHidden="1" w:unhideWhenUsed="1"/>
-    <w:lsdException w:name="No List" w:semiHidden="1" w:unhideWhenUsed="1"/>
-    <w:lsdException w:name="Outline List 1" w:semiHidden="1" w:unhideWhenUsed="1"/>
-    <w:lsdException w:name="Outline List 2" w:semiHidden="1" w:unhideWhenUsed="1"/>
-    <w:lsdException w:name="Outline List 3" w:semiHidden="1" w:unhideWhenUsed="1"/>
-    <w:lsdException w:name="Table Simple 1" w:semiHidden="1" w:unhideWhenUsed="1"/>
-    <w:lsdException w:name="Table Simple 2" w:semiHidden="1" w:unhideWhenUsed="1"/>
-    <w:lsdException w:name="Table Simple 3" w:semiHidden="1" w:unhideWhenUsed="1"/>
-    <w:lsdException w:name="Table Classic 1" w:semiHidden="1" w:unhideWhenUsed="1"/>
-    <w:lsdException w:name="Table Classic 2" w:semiHidden="1" w:unhideWhenUsed="1"/>
-    <w:lsdException w:name="Table Classic 3" w:semiHidden="1" w:unhideWhenUsed="1"/>
-    <w:lsdException w:name="Table Classic 4" w:semiHidden="1" w:unhideWhenUsed="1"/>
-    <w:lsdException w:name="Table Colorful 1" w:semiHidden="1" w:unhideWhenUsed="1"/>
-    <w:lsdException w:name="Table Colorful 2" w:semiHidden="1" w:unhideWhenUsed="1"/>
-    <w:lsdException w:name="Table Colorful 3" w:semiHidden="1" w:unhideWhenUsed="1"/>
-    <w:lsdException w:name="Table Columns 1" w:semiHidden="1" w:unhideWhenUsed="1"/>
-    <w:lsdException w:name="Table Columns 2" w:semiHidden="1" w:unhideWhenUsed="1"/>
-    <w:lsdException w:name="Table Columns 3" w:semiHidden="1" w:unhideWhenUsed="1"/>
-    <w:lsdException w:name="Table Columns 4" w:semiHidden="1" w:unhideWhenUsed="1"/>
-    <w:lsdException w:name="Table Columns 5" w:semiHidden="1" w:unhideWhenUsed="1"/>
-    <w:lsdException w:name="Table Grid 1" w:semiHidden="1" w:unhideWhenUsed="1"/>
-    <w:lsdException w:name="Table Grid 2" w:semiHidden="1" w:unhideWhenUsed="1"/>
-    <w:lsdException w:name="Table Grid 3" w:semiHidden="1" w:unhideWhenUsed="1"/>
-    <w:lsdException w:name="Table Grid 4" w:semiHidden="1" w:unhideWhenUsed="1"/>
-    <w:lsdException w:name="Table Grid 5" w:semiHidden="1" w:unhideWhenUsed="1"/>
-    <w:lsdException w:name="Table Grid 6" w:semiHidden="1" w:unhideWhenUsed="1"/>
-    <w:lsdException w:name="Table Grid 7" w:semiHidden="1" w:unhideWhenUsed="1"/>
-    <w:lsdException w:name="Table Grid 8" w:semiHidden="1" w:unhideWhenUsed="1"/>
-    <w:lsdException w:name="Table List 1" w:semiHidden="1" w:unhideWhenUsed="1"/>
-    <w:lsdException w:name="Table List 2" w:semiHidden="1" w:unhideWhenUsed="1"/>
-    <w:lsdException w:name="Table List 3" w:semiHidden="1" w:unhideWhenUsed="1"/>
-    <w:lsdException w:name="Table List 4" w:semiHidden="1" w:unhideWhenUsed="1"/>
-    <w:lsdException w:name="Table List 5" w:semiHidden="1" w:unhideWhenUsed="1"/>
-    <w:lsdException w:name="Table List 6" w:semiHidden="1" w:unhideWhenUsed="1"/>
-    <w:lsdException w:name="Table List 7" w:semiHidden="1" w:unhideWhenUsed="1"/>
-    <w:lsdException w:name="Table List 8" w:semiHidden="1" w:unhideWhenUsed="1"/>
-    <w:lsdException w:name="Table 3D effects 1" w:semiHidden="1" w:unhideWhenUsed="1"/>
-    <w:lsdException w:name="Table 3D effects 2" w:semiHidden="1" w:unhideWhenUsed="1"/>
-    <w:lsdException w:name="Table 3D effects 3" w:semiHidden="1" w:unhideWhenUsed="1"/>
-    <w:lsdException w:name="Table Contemporary" w:semiHidden="1" w:unhideWhenUsed="1"/>
-    <w:lsdException w:name="Table Elegant" w:semiHidden="1" w:unhideWhenUsed="1"/>
-    <w:lsdException w:name="Table Professional" w:semiHidden="1" w:unhideWhenUsed="1"/>
-    <w:lsdException w:name="Table Subtle 1" w:semiHidden="1" w:unhideWhenUsed="1"/>
-    <w:lsdException w:name="Table Subtle 2" w:semiHidden="1" w:unhideWhenUsed="1"/>
-    <w:lsdException w:name="Table Web 1" w:semiHidden="1" w:unhideWhenUsed="1"/>
-    <w:lsdException w:name="Table Web 2" w:semiHidden="1" w:unhideWhenUsed="1"/>
-    <w:lsdException w:name="Table Web 3" w:semiHidden="1" w:unhideWhenUsed="1"/>
-    <w:lsdException w:name="Balloon Text" w:semiHidden="1" w:unhideWhenUsed="1"/>
-    <w:lsdException w:name="Table Grid" w:uiPriority="59"/>
-    <w:lsdException w:name="Table Theme" w:semiHidden="1" w:unhideWhenUsed="1"/>
-    <w:lsdException w:name="Placeholder Text" w:semiHidden="1"/>
-    <w:lsdException w:name="No Spacing" w:uiPriority="1" w:qFormat="1"/>
-    <w:lsdException w:name="Light Shading" w:uiPriority="60"/>
-    <w:lsdException w:name="Light List" w:uiPriority="61"/>
-    <w:lsdException w:name="Light Grid" w:uiPriority="62"/>
-    <w:lsdException w:name="Medium Shading 1" w:uiPriority="63"/>
-    <w:lsdException w:name="Medium Shading 2" w:uiPriority="64"/>
-    <w:lsdException w:name="Medium List 1" w:uiPriority="65"/>
-    <w:lsdException w:name="Medium List 2" w:uiPriority="66"/>
-    <w:lsdException w:name="Medium Grid 1" w:uiPriority="67"/>
-    <w:lsdException w:name="Medium Grid 2" w:uiPriority="68"/>
-    <w:lsdException w:name="Medium Grid 3" w:uiPriority="69"/>
-    <w:lsdException w:name="Dark List" w:uiPriority="70"/>
-    <w:lsdException w:name="Colorful Shading" w:uiPriority="71"/>
-    <w:lsdException w:name="Colorful List" w:uiPriority="72"/>
-    <w:lsdException w:name="Colorful Grid" w:uiPriority="73"/>
-    <w:lsdException w:name="Light Shading Accent 1" w:uiPriority="60"/>
-    <w:lsdException w:name="Light List Accent 1" w:uiPriority="61"/>
-    <w:lsdException w:name="Light Grid Accent 1" w:uiPriority="62"/>
-    <w:lsdException w:name="Medium Shading 1 Accent 1" w:uiPriority="63"/>
-    <w:lsdException w:name="Medium Shading 2 Accent 1" w:uiPriority="64"/>
-    <w:lsdException w:name="Medium List 1 Accent 1" w:uiPriority="65"/>
-    <w:lsdException w:name="Revision" w:semiHidden="1"/>
-    <w:lsdException w:name="List Paragraph" w:uiPriority="34" w:qFormat="1"/>
-    <w:lsdException w:name="Quote" w:uiPriority="29" w:qFormat="1"/>
-    <w:lsdException w:name="Intense Quote" w:uiPriority="30" w:qFormat="1"/>
-    <w:lsdException w:name="Medium List 2 Accent 1" w:uiPriority="66"/>
-    <w:lsdException w:name="Medium Grid 1 Accent 1" w:uiPriority="67"/>
-    <w:lsdException w:name="Medium Grid 2 Accent 1" w:uiPriority="68"/>
-    <w:lsdException w:name="Medium Grid 3 Accent 1" w:uiPriority="69"/>
-    <w:lsdException w:name="Dark List Accent 1" w:uiPriority="70"/>
-    <w:lsdException w:name="Colorful Shading Accent 1" w:uiPriority="71"/>
-    <w:lsdException w:name="Colorful List Accent 1" w:uiPriority="72"/>
-    <w:lsdException w:name="Colorful Grid Accent 1" w:uiPriority="73"/>
-    <w:lsdException w:name="Light Shading Accent 2" w:uiPriority="60"/>
-    <w:lsdException w:name="Light List Accent 2" w:uiPriority="61"/>
-    <w:lsdException w:name="Light Grid Accent 2" w:uiPriority="62"/>
-    <w:lsdException w:name="Medium Shading 1 Accent 2" w:uiPriority="63"/>
-    <w:lsdException w:name="Medium Shading 2 Accent 2" w:uiPriority="64"/>
-    <w:lsdException w:name="Medium List 1 Accent 2" w:uiPriority="65"/>
-    <w:lsdException w:name="Medium List 2 Accent 2" w:uiPriority="66"/>
-    <w:lsdException w:name="Medium Grid 1 Accent 2" w:uiPriority="67"/>
-    <w:lsdException w:name="Medium Grid 2 Accent 2" w:uiPriority="68"/>
-    <w:lsdException w:name="Medium Grid 3 Accent 2" w:uiPriority="69"/>
-    <w:lsdException w:name="Dark List Accent 2" w:uiPriority="70"/>
-    <w:lsdException w:name="Colorful Shading Accent 2" w:uiPriority="71"/>
-    <w:lsdException w:name="Colorful List Accent 2" w:uiPriority="72"/>
-    <w:lsdException w:name="Colorful Grid Accent 2" w:uiPriority="73"/>
-    <w:lsdException w:name="Light Shading Accent 3" w:uiPriority="60"/>
-    <w:lsdException w:name="Light List Accent 3" w:uiPriority="61"/>
-    <w:lsdException w:name="Light Grid Accent 3" w:uiPriority="62"/>
-    <w:lsdException w:name="Medium Shading 1 Accent 3" w:uiPriority="63"/>
-    <w:lsdException w:name="Medium Shading 2 Accent 3" w:uiPriority="64"/>
-    <w:lsdException w:name="Medium List 1 Accent 3" w:uiPriority="65"/>
-    <w:lsdException w:name="Medium List 2 Accent 3" w:uiPriority="66"/>
-    <w:lsdException w:name="Medium Grid 1 Accent 3" w:uiPriority="67"/>
-    <w:lsdException w:name="Medium Grid 2 Accent 3" w:uiPriority="68"/>
-    <w:lsdException w:name="Medium Grid 3 Accent 3" w:uiPriority="69"/>
-    <w:lsdException w:name="Dark List Accent 3" w:uiPriority="70"/>
-    <w:lsdException w:name="Colorful Shading Accent 3" w:uiPriority="71"/>
-    <w:lsdException w:name="Colorful List Accent 3" w:uiPriority="72"/>
-    <w:lsdException w:name="Colorful Grid Accent 3" w:uiPriority="73"/>
-    <w:lsdException w:name="Light Shading Accent 4" w:uiPriority="60"/>
-    <w:lsdException w:name="Light List Accent 4" w:uiPriority="61"/>
-    <w:lsdException w:name="Light Grid Accent 4" w:uiPriority="62"/>
-    <w:lsdException w:name="Medium Shading 1 Accent 4" w:uiPriority="63"/>
-    <w:lsdException w:name="Medium Shading 2 Accent 4" w:uiPriority="64"/>
-    <w:lsdException w:name="Medium List 1 Accent 4" w:uiPriority="65"/>
-    <w:lsdException w:name="Medium List 2 Accent 4" w:uiPriority="66"/>
-    <w:lsdException w:name="Medium Grid 1 Accent 4" w:uiPriority="67"/>
-    <w:lsdException w:name="Medium Grid 2 Accent 4" w:uiPriority="68"/>
-    <w:lsdException w:name="Medium Grid 3 Accent 4" w:uiPriority="69"/>
-    <w:lsdException w:name="Dark List Accent 4" w:uiPriority="70"/>
-    <w:lsdException w:name="Colorful Shading Accent 4" w:uiPriority="71"/>
-    <w:lsdException w:name="Colorful List Accent 4" w:uiPriority="72"/>
-    <w:lsdException w:name="Colorful Grid Accent 4" w:uiPriority="73"/>
-    <w:lsdException w:name="Light Shading Accent 5" w:uiPriority="60"/>
-    <w:lsdException w:name="Light List Accent 5" w:uiPriority="61"/>
-    <w:lsdException w:name="Light Grid Accent 5" w:uiPriority="62"/>
-    <w:lsdException w:name="Medium Shading 1 Accent 5" w:uiPriority="63"/>
-    <w:lsdException w:name="Medium Shading 2 Accent 5" w:uiPriority="64"/>
-    <w:lsdException w:name="Medium List 1 Accent 5" w:uiPriority="65"/>
-    <w:lsdException w:name="Medium List 2 Accent 5" w:uiPriority="66"/>
-    <w:lsdException w:name="Medium Grid 1 Accent 5" w:uiPriority="67"/>
-    <w:lsdException w:name="Medium Grid 2 Accent 5" w:uiPriority="68"/>
-    <w:lsdException w:name="Medium Grid 3 Accent 5" w:uiPriority="69"/>
-    <w:lsdException w:name="Dark List Accent 5" w:uiPriority="70"/>
-    <w:lsdException w:name="Colorful Shading Accent 5" w:uiPriority="71"/>
-    <w:lsdException w:name="Colorful List Accent 5" w:uiPriority="72"/>
-    <w:lsdException w:name="Colorful Grid Accent 5" w:uiPriority="73"/>
-    <w:lsdException w:name="Light Shading Accent 6" w:uiPriority="60"/>
-    <w:lsdException w:name="Light List Accent 6" w:uiPriority="61"/>
-    <w:lsdException w:name="Light Grid Accent 6" w:uiPriority="62"/>
-    <w:lsdException w:name="Medium Shading 1 Accent 6" w:uiPriority="63"/>
-    <w:lsdException w:name="Medium Shading 2 Accent 6" w:uiPriority="64"/>
-    <w:lsdException w:name="Medium List 1 Accent 6" w:uiPriority="65"/>
-    <w:lsdException w:name="Medium List 2 Accent 6" w:uiPriority="66"/>
-    <w:lsdException w:name="Medium Grid 1 Accent 6" w:uiPriority="67"/>
-    <w:lsdException w:name="Medium Grid 2 Accent 6" w:uiPriority="68"/>
-    <w:lsdException w:name="Medium Grid 3 Accent 6" w:uiPriority="69"/>
-    <w:lsdException w:name="Dark List Accent 6" w:uiPriority="70"/>
-    <w:lsdException w:name="Colorful Shading Accent 6" w:uiPriority="71"/>
-    <w:lsdException w:name="Colorful List Accent 6" w:uiPriority="72"/>
-    <w:lsdException w:name="Colorful Grid Accent 6" w:uiPriority="73"/>
-    <w:lsdException w:name="Subtle Emphasis" w:uiPriority="19" w:qFormat="1"/>
-    <w:lsdException w:name="Intense Emphasis" w:uiPriority="21" w:qFormat="1"/>
-    <w:lsdException w:name="Subtle Reference" w:uiPriority="31" w:qFormat="1"/>
-    <w:lsdException w:name="Intense Reference" w:uiPriority="32" w:qFormat="1"/>
-    <w:lsdException w:name="Book Title" w:uiPriority="33" w:qFormat="1"/>
-    <w:lsdException w:name="Bibliography" w:semiHidden="1" w:uiPriority="37" w:unhideWhenUsed="1"/>
-    <w:lsdException w:name="TOC Heading" w:semiHidden="1" w:uiPriority="39" w:unhideWhenUsed="1" w:qFormat="1"/>
-    <w:lsdException w:name="Plain Table 1" w:uiPriority="41"/>
-    <w:lsdException w:name="Plain Table 2" w:uiPriority="42"/>
-    <w:lsdException w:name="Plain Table 3" w:uiPriority="43"/>
-    <w:lsdException w:name="Plain Table 4" w:uiPriority="44"/>
-    <w:lsdException w:name="Plain Table 5" w:uiPriority="45"/>
-    <w:lsdException w:name="Grid Table Light" w:uiPriority="40"/>
-    <w:lsdException w:name="Grid Table 1 Light" w:uiPriority="46"/>
-    <w:lsdException w:name="Grid Table 2" w:uiPriority="47"/>
-    <w:lsdException w:name="Grid Table 3" w:uiPriority="48"/>
-    <w:lsdException w:name="Grid Table 4" w:uiPriority="49"/>
-    <w:lsdException w:name="Grid Table 5 Dark" w:uiPriority="50"/>
-    <w:lsdException w:name="Grid Table 6 Colorful" w:uiPriority="51"/>
-    <w:lsdException w:name="Grid Table 7 Colorful" w:uiPriority="52"/>
-    <w:lsdException w:name="Grid Table 1 Light Accent 1" w:uiPriority="46"/>
-    <w:lsdException w:name="Grid Table 2 Accent 1" w:uiPriority="47"/>
-    <w:lsdException w:name="Grid Table 3 Accent 1" w:uiPriority="48"/>
-    <w:lsdException w:name="Grid Table 4 Accent 1" w:uiPriority="49"/>
-    <w:lsdException w:name="Grid Table 5 Dark Accent 1" w:uiPriority="50"/>
-    <w:lsdException w:name="Grid Table 6 Colorful Accent 1" w:uiPriority="51"/>
-    <w:lsdException w:name="Grid Table 7 Colorful Accent 1" w:uiPriority="52"/>
-    <w:lsdException w:name="Grid Table 1 Light Accent 2" w:uiPriority="46"/>
-    <w:lsdException w:name="Grid Table 2 Accent 2" w:uiPriority="47"/>
-    <w:lsdException w:name="Grid Table 3 Accent 2" w:uiPriority="48"/>
-    <w:lsdException w:name="Grid Table 4 Accent 2" w:uiPriority="49"/>
-    <w:lsdException w:name="Grid Table 5 Dark Accent 2" w:uiPriority="50"/>
-    <w:lsdException w:name="Grid Table 6 Colorful Accent 2" w:uiPriority="51"/>
-    <w:lsdException w:name="Grid Table 7 Colorful Accent 2" w:uiPriority="52"/>
-    <w:lsdException w:name="Grid Table 1 Light Accent 3" w:uiPriority="46"/>
-    <w:lsdException w:name="Grid Table 2 Accent 3" w:uiPriority="47"/>
-    <w:lsdException w:name="Grid Table 3 Accent 3" w:uiPriority="48"/>
-    <w:lsdException w:name="Grid Table 4 Accent 3" w:uiPriority="49"/>
-    <w:lsdException w:name="Grid Table 5 Dark Accent 3" w:uiPriority="50"/>
-    <w:lsdException w:name="Grid Table 6 Colorful Accent 3" w:uiPriority="51"/>
-    <w:lsdException w:name="Grid Table 7 Colorful Accent 3" w:uiPriority="52"/>
-    <w:lsdException w:name="Grid Table 1 Light Accent 4" w:uiPriority="46"/>
-    <w:lsdException w:name="Grid Table 2 Accent 4" w:uiPriority="47"/>
-    <w:lsdException w:name="Grid Table 3 Accent 4" w:uiPriority="48"/>
-    <w:lsdException w:name="Grid Table 4 Accent 4" w:uiPriority="49"/>
-    <w:lsdException w:name="Grid Table 5 Dark Accent 4" w:uiPriority="50"/>
-    <w:lsdException w:name="Grid Table 6 Colorful Accent 4" w:uiPriority="51"/>
-    <w:lsdException w:name="Grid Table 7 Colorful Accent 4" w:uiPriority="52"/>
-    <w:lsdException w:name="Grid Table 1 Light Accent 5" w:uiPriority="46"/>
-    <w:lsdException w:name="Grid Table 2 Accent 5" w:uiPriority="47"/>
-    <w:lsdException w:name="Grid Table 3 Accent 5" w:uiPriority="48"/>
-    <w:lsdException w:name="Grid Table 4 Accent 5" w:uiPriority="49"/>
-    <w:lsdException w:name="Grid Table 5 Dark Accent 5" w:uiPriority="50"/>
-    <w:lsdException w:name="Grid Table 6 Colorful Accent 5" w:uiPriority="51"/>
-    <w:lsdException w:name="Grid Table 7 Colorful Accent 5" w:uiPriority="52"/>
-    <w:lsdException w:name="Grid Table 1 Light Accent 6" w:uiPriority="46"/>
-    <w:lsdException w:name="Grid Table 2 Accent 6" w:uiPriority="47"/>
-    <w:lsdException w:name="Grid Table 3 Accent 6" w:uiPriority="48"/>
-    <w:lsdException w:name="Grid Table 4 Accent 6" w:uiPriority="49"/>
-    <w:lsdException w:name="Grid Table 5 Dark Accent 6" w:uiPriority="50"/>
-    <w:lsdException w:name="Grid Table 6 Colorful Accent 6" w:uiPriority="51"/>
-    <w:lsdException w:name="Grid Table 7 Colorful Accent 6" w:uiPriority="52"/>
-    <w:lsdException w:name="List Table 1 Light" w:uiPriority="46"/>
-    <w:lsdException w:name="List Table 2" w:uiPriority="47"/>
-    <w:lsdException w:name="List Table 3" w:uiPriority="48"/>
-    <w:lsdException w:name="List Table 4" w:uiPriority="49"/>
-    <w:lsdException w:name="List Table 5 Dark" w:uiPriority="50"/>
-    <w:lsdException w:name="List Table 6 Colorful" w:uiPriority="51"/>
-    <w:lsdException w:name="List Table 7 Colorful" w:uiPriority="52"/>
-    <w:lsdException w:name="List Table 1 Light Accent 1" w:uiPriority="46"/>
-    <w:lsdException w:name="List Table 2 Accent 1" w:uiPriority="47"/>
-    <w:lsdException w:name="List Table 3 Accent 1" w:uiPriority="48"/>
-    <w:lsdException w:name="List Table 4 Accent 1" w:uiPriority="49"/>
-    <w:lsdException w:name="List Table 5 Dark Accent 1" w:uiPriority="50"/>
-    <w:lsdException w:name="List Table 6 Colorful Accent 1" w:uiPriority="51"/>
-    <w:lsdException w:name="List Table 7 Colorful Accent 1" w:uiPriority="52"/>
-    <w:lsdException w:name="List Table 1 Light Accent 2" w:uiPriority="46"/>
-    <w:lsdException w:name="List Table 2 Accent 2" w:uiPriority="47"/>
-    <w:lsdException w:name="List Table 3 Accent 2" w:uiPriority="48"/>
-    <w:lsdException w:name="List Table 4 Accent 2" w:uiPriority="49"/>
-    <w:lsdException w:name="List Table 5 Dark Accent 2" w:uiPriority="50"/>
-    <w:lsdException w:name="List Table 6 Colorful Accent 2" w:uiPriority="51"/>
-    <w:lsdException w:name="List Table 7 Colorful Accent 2" w:uiPriority="52"/>
-    <w:lsdException w:name="List Table 1 Light Accent 3" w:uiPriority="46"/>
-    <w:lsdException w:name="List Table 2 Accent 3" w:uiPriority="47"/>
-    <w:lsdException w:name="List Table 3 Accent 3" w:uiPriority="48"/>
-    <w:lsdException w:name="List Table 4 Accent 3" w:uiPriority="49"/>
-    <w:lsdException w:name="List Table 5 Dark Accent 3" w:uiPriority="50"/>
-    <w:lsdException w:name="List Table 6 Colorful Accent 3" w:uiPriority="51"/>
-    <w:lsdException w:name="List Table 7 Colorful Accent 3" w:uiPriority="52"/>
-    <w:lsdException w:name="List Table 1 Light Accent 4" w:uiPriority="46"/>
-    <w:lsdException w:name="List Table 2 Accent 4" w:uiPriority="47"/>
-    <w:lsdException w:name="List Table 3 Accent 4" w:uiPriority="48"/>
-    <w:lsdException w:name="List Table 4 Accent 4" w:uiPriority="49"/>
-    <w:lsdException w:name="List Table 5 Dark Accent 4" w:uiPriority="50"/>
-    <w:lsdException w:name="List Table 6 Colorful Accent 4" w:uiPriority="51"/>
-    <w:lsdException w:name="List Table 7 Colorful Accent 4" w:uiPriority="52"/>
-    <w:lsdException w:name="List Table 1 Light Accent 5" w:uiPriority="46"/>
-    <w:lsdException w:name="List Table 2 Accent 5" w:uiPriority="47"/>
-    <w:lsdException w:name="List Table 3 Accent 5" w:uiPriority="48"/>
-    <w:lsdException w:name="List Table 4 Accent 5" w:uiPriority="49"/>
-    <w:lsdException w:name="List Table 5 Dark Accent 5" w:uiPriority="50"/>
-    <w:lsdException w:name="List Table 6 Colorful Accent 5" w:uiPriority="51"/>
-    <w:lsdException w:name="List Table 7 Colorful Accent 5" w:uiPriority="52"/>
-    <w:lsdException w:name="List Table 1 Light Accent 6" w:uiPriority="46"/>
-    <w:lsdException w:name="List Table 2 Accent 6" w:uiPriority="47"/>
-    <w:lsdException w:name="List Table 3 Accent 6" w:uiPriority="48"/>
-    <w:lsdException w:name="List Table 4 Accent 6" w:uiPriority="49"/>
-    <w:lsdException w:name="List Table 5 Dark Accent 6" w:uiPriority="50"/>
-    <w:lsdException w:name="List Table 6 Colorful Accent 6" w:uiPriority="51"/>
-    <w:lsdException w:name="List Table 7 Colorful Accent 6" w:uiPriority="52"/>
+  <w:latentStyles w:defLockedState="0" w:defUIPriority="99" w:defSemiHidden="1" w:defUnhideWhenUsed="1" w:defQFormat="0" w:count="267">
+    <w:lsdException w:name="Normal" w:semiHidden="0" w:uiPriority="0" w:unhideWhenUsed="0" w:qFormat="1"/>
+    <w:lsdException w:name="heading 1" w:semiHidden="0" w:uiPriority="9" w:unhideWhenUsed="0" w:qFormat="1"/>
+    <w:lsdException w:name="heading 2" w:uiPriority="9" w:qFormat="1"/>
+    <w:lsdException w:name="heading 3" w:uiPriority="9" w:qFormat="1"/>
+    <w:lsdException w:name="heading 4" w:uiPriority="9" w:qFormat="1"/>
+    <w:lsdException w:name="heading 5" w:uiPriority="9" w:qFormat="1"/>
+    <w:lsdException w:name="heading 6" w:uiPriority="9" w:qFormat="1"/>
+    <w:lsdException w:name="heading 7" w:uiPriority="9" w:qFormat="1"/>
+    <w:lsdException w:name="heading 8" w:uiPriority="9" w:qFormat="1"/>
+    <w:lsdException w:name="heading 9" w:uiPriority="9" w:qFormat="1"/>
+    <w:lsdException w:name="toc 1" w:uiPriority="39"/>
+    <w:lsdException w:name="toc 2" w:uiPriority="39"/>
+    <w:lsdException w:name="toc 3" w:uiPriority="39"/>
+    <w:lsdException w:name="toc 4" w:uiPriority="39"/>
+    <w:lsdException w:name="toc 5" w:uiPriority="39"/>
+    <w:lsdException w:name="toc 6" w:uiPriority="39"/>
+    <w:lsdException w:name="toc 7" w:uiPriority="39"/>
+    <w:lsdException w:name="toc 8" w:uiPriority="39"/>
+    <w:lsdException w:name="toc 9" w:uiPriority="39"/>
+    <w:lsdException w:name="caption" w:uiPriority="35" w:qFormat="1"/>
+    <w:lsdException w:name="Title" w:semiHidden="0" w:uiPriority="10" w:unhideWhenUsed="0" w:qFormat="1"/>
+    <w:lsdException w:name="Default Paragraph Font" w:uiPriority="1"/>
+    <w:lsdException w:name="Subtitle" w:semiHidden="0" w:uiPriority="11" w:unhideWhenUsed="0" w:qFormat="1"/>
+    <w:lsdException w:name="Strong" w:semiHidden="0" w:uiPriority="22" w:unhideWhenUsed="0" w:qFormat="1"/>
+    <w:lsdException w:name="Emphasis" w:semiHidden="0" w:uiPriority="20" w:unhideWhenUsed="0" w:qFormat="1"/>
+    <w:lsdException w:name="Table Grid" w:semiHidden="0" w:uiPriority="59" w:unhideWhenUsed="0"/>
+    <w:lsdException w:name="Placeholder Text" w:unhideWhenUsed="0"/>
+    <w:lsdException w:name="No Spacing" w:semiHidden="0" w:uiPriority="1" w:unhideWhenUsed="0" w:qFormat="1"/>
+    <w:lsdException w:name="Light Shading" w:semiHidden="0" w:uiPriority="60" w:unhideWhenUsed="0"/>
+    <w:lsdException w:name="Light List" w:semiHidden="0" w:uiPriority="61" w:unhideWhenUsed="0"/>
+    <w:lsdException w:name="Light Grid" w:semiHidden="0" w:uiPriority="62" w:unhideWhenUsed="0"/>
+    <w:lsdException w:name="Medium Shading 1" w:semiHidden="0" w:uiPriority="63" w:unhideWhenUsed="0"/>
+    <w:lsdException w:name="Medium Shading 2" w:semiHidden="0" w:uiPriority="64" w:unhideWhenUsed="0"/>
+    <w:lsdException w:name="Medium List 1" w:semiHidden="0" w:uiPriority="65" w:unhideWhenUsed="0"/>
+    <w:lsdException w:name="Medium List 2" w:semiHidden="0" w:uiPriority="66" w:unhideWhenUsed="0"/>
+    <w:lsdException w:name="Medium Grid 1" w:semiHidden="0" w:uiPriority="67" w:unhideWhenUsed="0"/>
+    <w:lsdException w:name="Medium Grid 2" w:semiHidden="0" w:uiPriority="68" w:unhideWhenUsed="0"/>
+    <w:lsdException w:name="Medium Grid 3" w:semiHidden="0" w:uiPriority="69" w:unhideWhenUsed="0"/>
+    <w:lsdException w:name="Dark List" w:semiHidden="0" w:uiPriority="70" w:unhideWhenUsed="0"/>
+    <w:lsdException w:name="Colorful Shading" w:semiHidden="0" w:uiPriority="71" w:unhideWhenUsed="0"/>
+    <w:lsdException w:name="Colorful List" w:semiHidden="0" w:uiPriority="72" w:unhideWhenUsed="0"/>
+    <w:lsdException w:name="Colorful Grid" w:semiHidden="0" w:uiPriority="73" w:unhideWhenUsed="0"/>
+    <w:lsdException w:name="Light Shading Accent 1" w:semiHidden="0" w:uiPriority="60" w:unhideWhenUsed="0"/>
+    <w:lsdException w:name="Light List Accent 1" w:semiHidden="0" w:uiPriority="61" w:unhideWhenUsed="0"/>
+    <w:lsdException w:name="Light Grid Accent 1" w:semiHidden="0" w:uiPriority="62" w:unhideWhenUsed="0"/>
+    <w:lsdException w:name="Medium Shading 1 Accent 1" w:semiHidden="0" w:uiPriority="63" w:unhideWhenUsed="0"/>
+    <w:lsdException w:name="Medium Shading 2 Accent 1" w:semiHidden="0" w:uiPriority="64" w:unhideWhenUsed="0"/>
+    <w:lsdException w:name="Medium List 1 Accent 1" w:semiHidden="0" w:uiPriority="65" w:unhideWhenUsed="0"/>
+    <w:lsdException w:name="Revision" w:unhideWhenUsed="0"/>
+    <w:lsdException w:name="List Paragraph" w:semiHidden="0" w:uiPriority="34" w:unhideWhenUsed="0" w:qFormat="1"/>
+    <w:lsdException w:name="Quote" w:semiHidden="0" w:uiPriority="29" w:unhideWhenUsed="0" w:qFormat="1"/>
+    <w:lsdException w:name="Intense Quote" w:semiHidden="0" w:uiPriority="30" w:unhideWhenUsed="0" w:qFormat="1"/>
+    <w:lsdException w:name="Medium List 2 Accent 1" w:semiHidden="0" w:uiPriority="66" w:unhideWhenUsed="0"/>
+    <w:lsdException w:name="Medium Grid 1 Accent 1" w:semiHidden="0" w:uiPriority="67" w:unhideWhenUsed="0"/>
+    <w:lsdException w:name="Medium Grid 2 Accent 1" w:semiHidden="0" w:uiPriority="68" w:unhideWhenUsed="0"/>
+    <w:lsdException w:name="Medium Grid 3 Accent 1" w:semiHidden="0" w:uiPriority="69" w:unhideWhenUsed="0"/>
+    <w:lsdException w:name="Dark List Accent 1" w:semiHidden="0" w:uiPriority="70" w:unhideWhenUsed="0"/>
+    <w:lsdException w:name="Colorful Shading Accent 1" w:semiHidden="0" w:uiPriority="71" w:unhideWhenUsed="0"/>
+    <w:lsdException w:name="Colorful List Accent 1" w:semiHidden="0" w:uiPriority="72" w:unhideWhenUsed="0"/>
+    <w:lsdException w:name="Colorful Grid Accent 1" w:semiHidden="0" w:uiPriority="73" w:unhideWhenUsed="0"/>
+    <w:lsdException w:name="Light Shading Accent 2" w:semiHidden="0" w:uiPriority="60" w:unhideWhenUsed="0"/>
+    <w:lsdException w:name="Light List Accent 2" w:semiHidden="0" w:uiPriority="61" w:unhideWhenUsed="0"/>
+    <w:lsdException w:name="Light Grid Accent 2" w:semiHidden="0" w:uiPriority="62" w:unhideWhenUsed="0"/>
+    <w:lsdException w:name="Medium Shading 1 Accent 2" w:semiHidden="0" w:uiPriority="63" w:unhideWhenUsed="0"/>
+    <w:lsdException w:name="Medium Shading 2 Accent 2" w:semiHidden="0" w:uiPriority="64" w:unhideWhenUsed="0"/>
+    <w:lsdException w:name="Medium List 1 Accent 2" w:semiHidden="0" w:uiPriority="65" w:unhideWhenUsed="0"/>
+    <w:lsdException w:name="Medium List 2 Accent 2" w:semiHidden="0" w:uiPriority="66" w:unhideWhenUsed="0"/>
+    <w:lsdException w:name="Medium Grid 1 Accent 2" w:semiHidden="0" w:uiPriority="67" w:unhideWhenUsed="0"/>
+    <w:lsdException w:name="Medium Grid 2 Accent 2" w:semiHidden="0" w:uiPriority="68" w:unhideWhenUsed="0"/>
+    <w:lsdException w:name="Medium Grid 3 Accent 2" w:semiHidden="0" w:uiPriority="69" w:unhideWhenUsed="0"/>
+    <w:lsdException w:name="Dark List Accent 2" w:semiHidden="0" w:uiPriority="70" w:unhideWhenUsed="0"/>
+    <w:lsdException w:name="Colorful Shading Accent 2" w:semiHidden="0" w:uiPriority="71" w:unhideWhenUsed="0"/>
+    <w:lsdException w:name="Colorful List Accent 2" w:semiHidden="0" w:uiPriority="72" w:unhideWhenUsed="0"/>
+    <w:lsdException w:name="Colorful Grid Accent 2" w:semiHidden="0" w:uiPriority="73" w:unhideWhenUsed="0"/>
+    <w:lsdException w:name="Light Shading Accent 3" w:semiHidden="0" w:uiPriority="60" w:unhideWhenUsed="0"/>
+    <w:lsdException w:name="Light List Accent 3" w:semiHidden="0" w:uiPriority="61" w:unhideWhenUsed="0"/>
+    <w:lsdException w:name="Light Grid Accent 3" w:semiHidden="0" w:uiPriority="62" w:unhideWhenUsed="0"/>
+    <w:lsdException w:name="Medium Shading 1 Accent 3" w:semiHidden="0" w:uiPriority="63" w:unhideWhenUsed="0"/>
+    <w:lsdException w:name="Medium Shading 2 Accent 3" w:semiHidden="0" w:uiPriority="64" w:unhideWhenUsed="0"/>
+    <w:lsdException w:name="Medium List 1 Accent 3" w:semiHidden="0" w:uiPriority="65" w:unhideWhenUsed="0"/>
+    <w:lsdException w:name="Medium List 2 Accent 3" w:semiHidden="0" w:uiPriority="66" w:unhideWhenUsed="0"/>
+    <w:lsdException w:name="Medium Grid 1 Accent 3" w:semiHidden="0" w:uiPriority="67" w:unhideWhenUsed="0"/>
+    <w:lsdException w:name="Medium Grid 2 Accent 3" w:semiHidden="0" w:uiPriority="68" w:unhideWhenUsed="0"/>
+    <w:lsdException w:name="Medium Grid 3 Accent 3" w:semiHidden="0" w:uiPriority="69" w:unhideWhenUsed="0"/>
+    <w:lsdException w:name="Dark List Accent 3" w:semiHidden="0" w:uiPriority="70" w:unhideWhenUsed="0"/>
+    <w:lsdException w:name="Colorful Shading Accent 3" w:semiHidden="0" w:uiPriority="71" w:unhideWhenUsed="0"/>
+    <w:lsdException w:name="Colorful List Accent 3" w:semiHidden="0" w:uiPriority="72" w:unhideWhenUsed="0"/>
+    <w:lsdException w:name="Colorful Grid Accent 3" w:semiHidden="0" w:uiPriority="73" w:unhideWhenUsed="0"/>
+    <w:lsdException w:name="Light Shading Accent 4" w:semiHidden="0" w:uiPriority="60" w:unhideWhenUsed="0"/>
+    <w:lsdException w:name="Light List Accent 4" w:semiHidden="0" w:uiPriority="61" w:unhideWhenUsed="0"/>
+    <w:lsdException w:name="Light Grid Accent 4" w:semiHidden="0" w:uiPriority="62" w:unhideWhenUsed="0"/>
+    <w:lsdException w:name="Medium Shading 1 Accent 4" w:semiHidden="0" w:uiPriority="63" w:unhideWhenUsed="0"/>
+    <w:lsdException w:name="Medium Shading 2 Accent 4" w:semiHidden="0" w:uiPriority="64" w:unhideWhenUsed="0"/>
+    <w:lsdException w:name="Medium List 1 Accent 4" w:semiHidden="0" w:uiPriority="65" w:unhideWhenUsed="0"/>
+    <w:lsdException w:name="Medium List 2 Accent 4" w:semiHidden="0" w:uiPriority="66" w:unhideWhenUsed="0"/>
+    <w:lsdException w:name="Medium Grid 1 Accent 4" w:semiHidden="0" w:uiPriority="67" w:unhideWhenUsed="0"/>
+    <w:lsdException w:name="Medium Grid 2 Accent 4" w:semiHidden="0" w:uiPriority="68" w:unhideWhenUsed="0"/>
+    <w:lsdException w:name="Medium Grid 3 Accent 4" w:semiHidden="0" w:uiPriority="69" w:unhideWhenUsed="0"/>
+    <w:lsdException w:name="Dark List Accent 4" w:semiHidden="0" w:uiPriority="70" w:unhideWhenUsed="0"/>
+    <w:lsdException w:name="Colorful Shading Accent 4" w:semiHidden="0" w:uiPriority="71" w:unhideWhenUsed="0"/>
+    <w:lsdException w:name="Colorful List Accent 4" w:semiHidden="0" w:uiPriority="72" w:unhideWhenUsed="0"/>
+    <w:lsdException w:name="Colorful Grid Accent 4" w:semiHidden="0" w:uiPriority="73" w:unhideWhenUsed="0"/>
+    <w:lsdException w:name="Light Shading Accent 5" w:semiHidden="0" w:uiPriority="60" w:unhideWhenUsed="0"/>
+    <w:lsdException w:name="Light List Accent 5" w:semiHidden="0" w:uiPriority="61" w:unhideWhenUsed="0"/>
+    <w:lsdException w:name="Light Grid Accent 5" w:semiHidden="0" w:uiPriority="62" w:unhideWhenUsed="0"/>
+    <w:lsdException w:name="Medium Shading 1 Accent 5" w:semiHidden="0" w:uiPriority="63" w:unhideWhenUsed="0"/>
+    <w:lsdException w:name="Medium Shading 2 Accent 5" w:semiHidden="0" w:uiPriority="64" w:unhideWhenUsed="0"/>
+    <w:lsdException w:name="Medium List 1 Accent 5" w:semiHidden="0" w:uiPriority="65" w:unhideWhenUsed="0"/>
+    <w:lsdException w:name="Medium List 2 Accent 5" w:semiHidden="0" w:uiPriority="66" w:unhideWhenUsed="0"/>
+    <w:lsdException w:name="Medium Grid 1 Accent 5" w:semiHidden="0" w:uiPriority="67" w:unhideWhenUsed="0"/>
+    <w:lsdException w:name="Medium Grid 2 Accent 5" w:semiHidden="0" w:uiPriority="68" w:unhideWhenUsed="0"/>
+    <w:lsdException w:name="Medium Grid 3 Accent 5" w:semiHidden="0" w:uiPriority="69" w:unhideWhenUsed="0"/>
+    <w:lsdException w:name="Dark List Accent 5" w:semiHidden="0" w:uiPriority="70" w:unhideWhenUsed="0"/>
+    <w:lsdException w:name="Colorful Shading Accent 5" w:semiHidden="0" w:uiPriority="71" w:unhideWhenUsed="0"/>
+    <w:lsdException w:name="Colorful List Accent 5" w:semiHidden="0" w:uiPriority="72" w:unhideWhenUsed="0"/>
+    <w:lsdException w:name="Colorful Grid Accent 5" w:semiHidden="0" w:uiPriority="73" w:unhideWhenUsed="0"/>
+    <w:lsdException w:name="Light Shading Accent 6" w:semiHidden="0" w:uiPriority="60" w:unhideWhenUsed="0"/>
+    <w:lsdException w:name="Light List Accent 6" w:semiHidden="0" w:uiPriority="61" w:unhideWhenUsed="0"/>
+    <w:lsdException w:name="Light Grid Accent 6" w:semiHidden="0" w:uiPriority="62" w:unhideWhenUsed="0"/>
+    <w:lsdException w:name="Medium Shading 1 Accent 6" w:semiHidden="0" w:uiPriority="63" w:unhideWhenUsed="0"/>
+    <w:lsdException w:name="Medium Shading 2 Accent 6" w:semiHidden="0" w:uiPriority="64" w:unhideWhenUsed="0"/>
+    <w:lsdException w:name="Medium List 1 Accent 6" w:semiHidden="0" w:uiPriority="65" w:unhideWhenUsed="0"/>
+    <w:lsdException w:name="Medium List 2 Accent 6" w:semiHidden="0" w:uiPriority="66" w:unhideWhenUsed="0"/>
+    <w:lsdException w:name="Medium Grid 1 Accent 6" w:semiHidden="0" w:uiPriority="67" w:unhideWhenUsed="0"/>
+    <w:lsdException w:name="Medium Grid 2 Accent 6" w:semiHidden="0" w:uiPriority="68" w:unhideWhenUsed="0"/>
+    <w:lsdException w:name="Medium Grid 3 Accent 6" w:semiHidden="0" w:uiPriority="69" w:unhideWhenUsed="0"/>
+    <w:lsdException w:name="Dark List Accent 6" w:semiHidden="0" w:uiPriority="70" w:unhideWhenUsed="0"/>
+    <w:lsdException w:name="Colorful Shading Accent 6" w:semiHidden="0" w:uiPriority="71" w:unhideWhenUsed="0"/>
+    <w:lsdException w:name="Colorful List Accent 6" w:semiHidden="0" w:uiPriority="72" w:unhideWhenUsed="0"/>
+    <w:lsdException w:name="Colorful Grid Accent 6" w:semiHidden="0" w:uiPriority="73" w:unhideWhenUsed="0"/>
+    <w:lsdException w:name="Subtle Emphasis" w:semiHidden="0" w:uiPriority="19" w:unhideWhenUsed="0" w:qFormat="1"/>
+    <w:lsdException w:name="Intense Emphasis" w:semiHidden="0" w:uiPriority="21" w:unhideWhenUsed="0" w:qFormat="1"/>
+    <w:lsdException w:name="Subtle Reference" w:semiHidden="0" w:uiPriority="31" w:unhideWhenUsed="0" w:qFormat="1"/>
+    <w:lsdException w:name="Intense Reference" w:semiHidden="0" w:uiPriority="32" w:unhideWhenUsed="0" w:qFormat="1"/>
+    <w:lsdException w:name="Book Title" w:semiHidden="0" w:uiPriority="33" w:unhideWhenUsed="0" w:qFormat="1"/>
+    <w:lsdException w:name="Bibliography" w:uiPriority="37"/>
+    <w:lsdException w:name="TOC Heading" w:uiPriority="39" w:qFormat="1"/>
   </w:latentStyles>
   <w:style w:type="paragraph" w:default="1" w:styleId="Normal">
     <w:name w:val="Normal"/>
@@ -7404,6 +7128,7 @@
     <w:uiPriority w:val="99"/>
     <w:semiHidden/>
     <w:unhideWhenUsed/>
+    <w:qFormat/>
     <w:tblPr>
       <w:tblInd w:w="0" w:type="dxa"/>
       <w:tblCellMar>
@@ -7704,6 +7429,7 @@
       <w:spacing w:before="0" w:after="0" w:line="240" w:lineRule="auto"/>
     </w:pPr>
     <w:tblPr>
+      <w:tblInd w:w="0" w:type="dxa"/>
       <w:tblBorders>
         <w:top w:val="single" w:sz="4" w:space="0" w:color="auto"/>
         <w:left w:val="single" w:sz="4" w:space="0" w:color="auto"/>
@@ -7712,6 +7438,12 @@
         <w:insideH w:val="single" w:sz="4" w:space="0" w:color="auto"/>
         <w:insideV w:val="single" w:sz="4" w:space="0" w:color="auto"/>
       </w:tblBorders>
+      <w:tblCellMar>
+        <w:top w:w="0" w:type="dxa"/>
+        <w:left w:w="108" w:type="dxa"/>
+        <w:bottom w:w="0" w:type="dxa"/>
+        <w:right w:w="108" w:type="dxa"/>
+      </w:tblCellMar>
     </w:tblPr>
   </w:style>
   <w:style w:type="character" w:customStyle="1" w:styleId="Heading4Char">
@@ -7733,7 +7465,7 @@
 </file>
 
 <file path=word/glossary/document.xml><?xml version="1.0" encoding="utf-8"?>
-<w:glossaryDocument xmlns:wpc="http://schemas.microsoft.com/office/word/2010/wordprocessingCanvas" xmlns:mc="http://schemas.openxmlformats.org/markup-compatibility/2006" xmlns:o="urn:schemas-microsoft-com:office:office" xmlns:r="http://schemas.openxmlformats.org/officeDocument/2006/relationships" xmlns:m="http://schemas.openxmlformats.org/officeDocument/2006/math" xmlns:v="urn:schemas-microsoft-com:vml" xmlns:wp14="http://schemas.microsoft.com/office/word/2010/wordprocessingDrawing" xmlns:wp="http://schemas.openxmlformats.org/drawingml/2006/wordprocessingDrawing" xmlns:w10="urn:schemas-microsoft-com:office:word" xmlns:w="http://schemas.openxmlformats.org/wordprocessingml/2006/main" xmlns:w14="http://schemas.microsoft.com/office/word/2010/wordml" xmlns:w15="http://schemas.microsoft.com/office/word/2012/wordml" xmlns:wpg="http://schemas.microsoft.com/office/word/2010/wordprocessingGroup" xmlns:wpi="http://schemas.microsoft.com/office/word/2010/wordprocessingInk" xmlns:wne="http://schemas.microsoft.com/office/word/2006/wordml" xmlns:wps="http://schemas.microsoft.com/office/word/2010/wordprocessingShape" mc:Ignorable="w14 w15 wp14">
+<w:glossaryDocument xmlns:ve="http://schemas.openxmlformats.org/markup-compatibility/2006" xmlns:o="urn:schemas-microsoft-com:office:office" xmlns:r="http://schemas.openxmlformats.org/officeDocument/2006/relationships" xmlns:m="http://schemas.openxmlformats.org/officeDocument/2006/math" xmlns:v="urn:schemas-microsoft-com:vml" xmlns:wp="http://schemas.openxmlformats.org/drawingml/2006/wordprocessingDrawing" xmlns:w10="urn:schemas-microsoft-com:office:word" xmlns:w="http://schemas.openxmlformats.org/wordprocessingml/2006/main" xmlns:wne="http://schemas.microsoft.com/office/word/2006/wordml">
   <w:docParts>
     <w:docPart>
       <w:docPartPr>
@@ -7766,7 +7498,7 @@
 </file>
 
 <file path=word/glossary/fontTable.xml><?xml version="1.0" encoding="utf-8"?>
-<w:fonts xmlns:mc="http://schemas.openxmlformats.org/markup-compatibility/2006" xmlns:r="http://schemas.openxmlformats.org/officeDocument/2006/relationships" xmlns:w="http://schemas.openxmlformats.org/wordprocessingml/2006/main" xmlns:w14="http://schemas.microsoft.com/office/word/2010/wordml" xmlns:w15="http://schemas.microsoft.com/office/word/2012/wordml" mc:Ignorable="w14 w15">
+<w:fonts xmlns:r="http://schemas.openxmlformats.org/officeDocument/2006/relationships" xmlns:w="http://schemas.openxmlformats.org/wordprocessingml/2006/main">
   <w:font w:name="Symbol">
     <w:panose1 w:val="05050102010706020507"/>
     <w:charset w:val="02"/>
@@ -7820,8 +7552,9 @@
     <w:panose1 w:val="020B0604030504040204"/>
     <w:charset w:val="00"/>
     <w:family w:val="swiss"/>
+    <w:notTrueType/>
     <w:pitch w:val="variable"/>
-    <w:sig w:usb0="E1002EFF" w:usb1="C000605B" w:usb2="00000029" w:usb3="00000000" w:csb0="000101FF" w:csb1="00000000"/>
+    <w:sig w:usb0="00000003" w:usb1="00000000" w:usb2="00000000" w:usb3="00000000" w:csb0="00000001" w:csb1="00000000"/>
   </w:font>
   <w:font w:name="SimSun">
     <w:altName w:val="宋体"/>
@@ -7839,24 +7572,16 @@
     <w:pitch w:val="variable"/>
     <w:sig w:usb0="E0002EFF" w:usb1="C0007843" w:usb2="00000009" w:usb3="00000000" w:csb0="000001FF" w:csb1="00000000"/>
   </w:font>
-  <w:font w:name="Calibri Light">
-    <w:panose1 w:val="020F0302020204030204"/>
-    <w:charset w:val="00"/>
-    <w:family w:val="swiss"/>
-    <w:pitch w:val="variable"/>
-    <w:sig w:usb0="A00002EF" w:usb1="4000207B" w:usb2="00000000" w:usb3="00000000" w:csb0="0000019F" w:csb1="00000000"/>
-  </w:font>
 </w:fonts>
 </file>
 
 <file path=word/glossary/settings.xml><?xml version="1.0" encoding="utf-8"?>
-<w:settings xmlns:mc="http://schemas.openxmlformats.org/markup-compatibility/2006" xmlns:o="urn:schemas-microsoft-com:office:office" xmlns:r="http://schemas.openxmlformats.org/officeDocument/2006/relationships" xmlns:m="http://schemas.openxmlformats.org/officeDocument/2006/math" xmlns:v="urn:schemas-microsoft-com:vml" xmlns:w10="urn:schemas-microsoft-com:office:word" xmlns:w="http://schemas.openxmlformats.org/wordprocessingml/2006/main" xmlns:w14="http://schemas.microsoft.com/office/word/2010/wordml" xmlns:w15="http://schemas.microsoft.com/office/word/2012/wordml" xmlns:sl="http://schemas.openxmlformats.org/schemaLibrary/2006/main" mc:Ignorable="w14 w15">
+<w:settings xmlns:o="urn:schemas-microsoft-com:office:office" xmlns:r="http://schemas.openxmlformats.org/officeDocument/2006/relationships" xmlns:m="http://schemas.openxmlformats.org/officeDocument/2006/math" xmlns:v="urn:schemas-microsoft-com:vml" xmlns:w10="urn:schemas-microsoft-com:office:word" xmlns:w="http://schemas.openxmlformats.org/wordprocessingml/2006/main" xmlns:sl="http://schemas.openxmlformats.org/schemaLibrary/2006/main">
   <w:view w:val="normal"/>
   <w:defaultTabStop w:val="720"/>
   <w:characterSpacingControl w:val="doNotCompress"/>
   <w:compat>
     <w:useFELayout/>
-    <w:compatSetting w:name="compatibilityMode" w:uri="http://schemas.microsoft.com/office/word" w:val="12"/>
   </w:compat>
   <w:rsids>
     <w:rsidRoot w:val="0009493C"/>
@@ -7898,6 +7623,7 @@
     <w:rsid w:val="00C33DB7"/>
     <w:rsid w:val="00C94AAA"/>
     <w:rsid w:val="00D15AB5"/>
+    <w:rsid w:val="00D25C06"/>
     <w:rsid w:val="00D73183"/>
     <w:rsid w:val="00DB34F6"/>
     <w:rsid w:val="00DC3C80"/>
@@ -7929,7 +7655,7 @@
 </file>
 
 <file path=word/glossary/styles.xml><?xml version="1.0" encoding="utf-8"?>
-<w:styles xmlns:mc="http://schemas.openxmlformats.org/markup-compatibility/2006" xmlns:r="http://schemas.openxmlformats.org/officeDocument/2006/relationships" xmlns:w="http://schemas.openxmlformats.org/wordprocessingml/2006/main" xmlns:w14="http://schemas.microsoft.com/office/word/2010/wordml" xmlns:w15="http://schemas.microsoft.com/office/word/2012/wordml" mc:Ignorable="w14 w15">
+<w:styles xmlns:r="http://schemas.openxmlformats.org/officeDocument/2006/relationships" xmlns:w="http://schemas.openxmlformats.org/wordprocessingml/2006/main">
   <w:docDefaults>
     <w:rPrDefault>
       <w:rPr>
@@ -7945,378 +7671,144 @@
       </w:pPr>
     </w:pPrDefault>
   </w:docDefaults>
-  <w:latentStyles w:defLockedState="0" w:defUIPriority="99" w:defSemiHidden="0" w:defUnhideWhenUsed="0" w:defQFormat="0" w:count="371">
-    <w:lsdException w:name="Normal" w:uiPriority="0" w:qFormat="1"/>
-    <w:lsdException w:name="heading 1" w:uiPriority="9" w:qFormat="1"/>
-    <w:lsdException w:name="heading 2" w:semiHidden="1" w:uiPriority="9" w:unhideWhenUsed="1" w:qFormat="1"/>
-    <w:lsdException w:name="heading 3" w:semiHidden="1" w:uiPriority="9" w:unhideWhenUsed="1" w:qFormat="1"/>
-    <w:lsdException w:name="heading 4" w:semiHidden="1" w:uiPriority="9" w:unhideWhenUsed="1" w:qFormat="1"/>
-    <w:lsdException w:name="heading 5" w:semiHidden="1" w:uiPriority="9" w:unhideWhenUsed="1" w:qFormat="1"/>
-    <w:lsdException w:name="heading 6" w:semiHidden="1" w:uiPriority="9" w:unhideWhenUsed="1" w:qFormat="1"/>
-    <w:lsdException w:name="heading 7" w:semiHidden="1" w:uiPriority="9" w:unhideWhenUsed="1" w:qFormat="1"/>
-    <w:lsdException w:name="heading 8" w:semiHidden="1" w:uiPriority="9" w:unhideWhenUsed="1" w:qFormat="1"/>
-    <w:lsdException w:name="heading 9" w:semiHidden="1" w:uiPriority="9" w:unhideWhenUsed="1" w:qFormat="1"/>
-    <w:lsdException w:name="index 1" w:semiHidden="1" w:unhideWhenUsed="1"/>
-    <w:lsdException w:name="index 2" w:semiHidden="1" w:unhideWhenUsed="1"/>
-    <w:lsdException w:name="index 3" w:semiHidden="1" w:unhideWhenUsed="1"/>
-    <w:lsdException w:name="index 4" w:semiHidden="1" w:unhideWhenUsed="1"/>
-    <w:lsdException w:name="index 5" w:semiHidden="1" w:unhideWhenUsed="1"/>
-    <w:lsdException w:name="index 6" w:semiHidden="1" w:unhideWhenUsed="1"/>
-    <w:lsdException w:name="index 7" w:semiHidden="1" w:unhideWhenUsed="1"/>
-    <w:lsdException w:name="index 8" w:semiHidden="1" w:unhideWhenUsed="1"/>
-    <w:lsdException w:name="index 9" w:semiHidden="1" w:unhideWhenUsed="1"/>
-    <w:lsdException w:name="toc 1" w:semiHidden="1" w:uiPriority="39" w:unhideWhenUsed="1"/>
-    <w:lsdException w:name="toc 2" w:semiHidden="1" w:uiPriority="39" w:unhideWhenUsed="1"/>
-    <w:lsdException w:name="toc 3" w:semiHidden="1" w:uiPriority="39" w:unhideWhenUsed="1"/>
-    <w:lsdException w:name="toc 4" w:semiHidden="1" w:uiPriority="39" w:unhideWhenUsed="1"/>
-    <w:lsdException w:name="toc 5" w:semiHidden="1" w:uiPriority="39" w:unhideWhenUsed="1"/>
-    <w:lsdException w:name="toc 6" w:semiHidden="1" w:uiPriority="39" w:unhideWhenUsed="1"/>
-    <w:lsdException w:name="toc 7" w:semiHidden="1" w:uiPriority="39" w:unhideWhenUsed="1"/>
-    <w:lsdException w:name="toc 8" w:semiHidden="1" w:uiPriority="39" w:unhideWhenUsed="1"/>
-    <w:lsdException w:name="toc 9" w:semiHidden="1" w:uiPriority="39" w:unhideWhenUsed="1"/>
-    <w:lsdException w:name="Normal Indent" w:semiHidden="1" w:unhideWhenUsed="1"/>
-    <w:lsdException w:name="footnote text" w:semiHidden="1" w:unhideWhenUsed="1"/>
-    <w:lsdException w:name="annotation text" w:semiHidden="1" w:unhideWhenUsed="1"/>
-    <w:lsdException w:name="header" w:semiHidden="1" w:unhideWhenUsed="1"/>
-    <w:lsdException w:name="footer" w:semiHidden="1" w:unhideWhenUsed="1"/>
-    <w:lsdException w:name="index heading" w:semiHidden="1" w:unhideWhenUsed="1"/>
-    <w:lsdException w:name="caption" w:semiHidden="1" w:uiPriority="35" w:unhideWhenUsed="1" w:qFormat="1"/>
-    <w:lsdException w:name="table of figures" w:semiHidden="1" w:unhideWhenUsed="1"/>
-    <w:lsdException w:name="envelope address" w:semiHidden="1" w:unhideWhenUsed="1"/>
-    <w:lsdException w:name="envelope return" w:semiHidden="1" w:unhideWhenUsed="1"/>
-    <w:lsdException w:name="footnote reference" w:semiHidden="1" w:unhideWhenUsed="1"/>
-    <w:lsdException w:name="annotation reference" w:semiHidden="1" w:unhideWhenUsed="1"/>
-    <w:lsdException w:name="line number" w:semiHidden="1" w:unhideWhenUsed="1"/>
-    <w:lsdException w:name="page number" w:semiHidden="1" w:unhideWhenUsed="1"/>
-    <w:lsdException w:name="endnote reference" w:semiHidden="1" w:unhideWhenUsed="1"/>
-    <w:lsdException w:name="endnote text" w:semiHidden="1" w:unhideWhenUsed="1"/>
-    <w:lsdException w:name="table of authorities" w:semiHidden="1" w:unhideWhenUsed="1"/>
-    <w:lsdException w:name="macro" w:semiHidden="1" w:unhideWhenUsed="1"/>
-    <w:lsdException w:name="toa heading" w:semiHidden="1" w:unhideWhenUsed="1"/>
-    <w:lsdException w:name="List" w:semiHidden="1" w:unhideWhenUsed="1"/>
-    <w:lsdException w:name="List Bullet" w:semiHidden="1" w:unhideWhenUsed="1"/>
-    <w:lsdException w:name="List Number" w:semiHidden="1" w:unhideWhenUsed="1"/>
-    <w:lsdException w:name="List 2" w:semiHidden="1" w:unhideWhenUsed="1"/>
-    <w:lsdException w:name="List 3" w:semiHidden="1" w:unhideWhenUsed="1"/>
-    <w:lsdException w:name="List 4" w:semiHidden="1" w:unhideWhenUsed="1"/>
-    <w:lsdException w:name="List 5" w:semiHidden="1" w:unhideWhenUsed="1"/>
-    <w:lsdException w:name="List Bullet 2" w:semiHidden="1" w:unhideWhenUsed="1"/>
-    <w:lsdException w:name="List Bullet 3" w:semiHidden="1" w:unhideWhenUsed="1"/>
-    <w:lsdException w:name="List Bullet 4" w:semiHidden="1" w:unhideWhenUsed="1"/>
-    <w:lsdException w:name="List Bullet 5" w:semiHidden="1" w:unhideWhenUsed="1"/>
-    <w:lsdException w:name="List Number 2" w:semiHidden="1" w:unhideWhenUsed="1"/>
-    <w:lsdException w:name="List Number 3" w:semiHidden="1" w:unhideWhenUsed="1"/>
-    <w:lsdException w:name="List Number 4" w:semiHidden="1" w:unhideWhenUsed="1"/>
-    <w:lsdException w:name="List Number 5" w:semiHidden="1" w:unhideWhenUsed="1"/>
-    <w:lsdException w:name="Title" w:uiPriority="10" w:qFormat="1"/>
-    <w:lsdException w:name="Closing" w:semiHidden="1" w:unhideWhenUsed="1"/>
-    <w:lsdException w:name="Signature" w:semiHidden="1" w:unhideWhenUsed="1"/>
-    <w:lsdException w:name="Default Paragraph Font" w:semiHidden="1" w:uiPriority="1" w:unhideWhenUsed="1"/>
-    <w:lsdException w:name="Body Text" w:semiHidden="1" w:unhideWhenUsed="1"/>
-    <w:lsdException w:name="Body Text Indent" w:semiHidden="1" w:unhideWhenUsed="1"/>
-    <w:lsdException w:name="List Continue" w:semiHidden="1" w:unhideWhenUsed="1"/>
-    <w:lsdException w:name="List Continue 2" w:semiHidden="1" w:unhideWhenUsed="1"/>
-    <w:lsdException w:name="List Continue 3" w:semiHidden="1" w:unhideWhenUsed="1"/>
-    <w:lsdException w:name="List Continue 4" w:semiHidden="1" w:unhideWhenUsed="1"/>
-    <w:lsdException w:name="List Continue 5" w:semiHidden="1" w:unhideWhenUsed="1"/>
-    <w:lsdException w:name="Message Header" w:semiHidden="1" w:unhideWhenUsed="1"/>
-    <w:lsdException w:name="Subtitle" w:uiPriority="11" w:qFormat="1"/>
-    <w:lsdException w:name="Salutation" w:semiHidden="1" w:unhideWhenUsed="1"/>
-    <w:lsdException w:name="Date" w:semiHidden="1" w:unhideWhenUsed="1"/>
-    <w:lsdException w:name="Body Text First Indent" w:semiHidden="1" w:unhideWhenUsed="1"/>
-    <w:lsdException w:name="Body Text First Indent 2" w:semiHidden="1" w:unhideWhenUsed="1"/>
-    <w:lsdException w:name="Note Heading" w:semiHidden="1" w:unhideWhenUsed="1"/>
-    <w:lsdException w:name="Body Text 2" w:semiHidden="1" w:unhideWhenUsed="1"/>
-    <w:lsdException w:name="Body Text 3" w:semiHidden="1" w:unhideWhenUsed="1"/>
-    <w:lsdException w:name="Body Text Indent 2" w:semiHidden="1" w:unhideWhenUsed="1"/>
-    <w:lsdException w:name="Body Text Indent 3" w:semiHidden="1" w:unhideWhenUsed="1"/>
-    <w:lsdException w:name="Block Text" w:semiHidden="1" w:unhideWhenUsed="1"/>
-    <w:lsdException w:name="Hyperlink" w:semiHidden="1" w:unhideWhenUsed="1"/>
-    <w:lsdException w:name="FollowedHyperlink" w:semiHidden="1" w:unhideWhenUsed="1"/>
-    <w:lsdException w:name="Strong" w:uiPriority="22" w:qFormat="1"/>
-    <w:lsdException w:name="Emphasis" w:uiPriority="20" w:qFormat="1"/>
-    <w:lsdException w:name="Document Map" w:semiHidden="1" w:unhideWhenUsed="1"/>
-    <w:lsdException w:name="Plain Text" w:semiHidden="1" w:unhideWhenUsed="1"/>
-    <w:lsdException w:name="E-mail Signature" w:semiHidden="1" w:unhideWhenUsed="1"/>
-    <w:lsdException w:name="HTML Top of Form" w:semiHidden="1" w:unhideWhenUsed="1"/>
-    <w:lsdException w:name="HTML Bottom of Form" w:semiHidden="1" w:unhideWhenUsed="1"/>
-    <w:lsdException w:name="Normal (Web)" w:semiHidden="1" w:unhideWhenUsed="1"/>
-    <w:lsdException w:name="HTML Acronym" w:semiHidden="1" w:unhideWhenUsed="1"/>
-    <w:lsdException w:name="HTML Address" w:semiHidden="1" w:unhideWhenUsed="1"/>
-    <w:lsdException w:name="HTML Cite" w:semiHidden="1" w:unhideWhenUsed="1"/>
-    <w:lsdException w:name="HTML Code" w:semiHidden="1" w:unhideWhenUsed="1"/>
-    <w:lsdException w:name="HTML Definition" w:semiHidden="1" w:unhideWhenUsed="1"/>
-    <w:lsdException w:name="HTML Keyboard" w:semiHidden="1" w:unhideWhenUsed="1"/>
-    <w:lsdException w:name="HTML Preformatted" w:semiHidden="1" w:unhideWhenUsed="1"/>
-    <w:lsdException w:name="HTML Sample" w:semiHidden="1" w:unhideWhenUsed="1"/>
-    <w:lsdException w:name="HTML Typewriter" w:semiHidden="1" w:unhideWhenUsed="1"/>
-    <w:lsdException w:name="HTML Variable" w:semiHidden="1" w:unhideWhenUsed="1"/>
-    <w:lsdException w:name="Normal Table" w:semiHidden="1" w:unhideWhenUsed="1"/>
-    <w:lsdException w:name="annotation subject" w:semiHidden="1" w:unhideWhenUsed="1"/>
-    <w:lsdException w:name="No List" w:semiHidden="1" w:unhideWhenUsed="1"/>
-    <w:lsdException w:name="Outline List 1" w:semiHidden="1" w:unhideWhenUsed="1"/>
-    <w:lsdException w:name="Outline List 2" w:semiHidden="1" w:unhideWhenUsed="1"/>
-    <w:lsdException w:name="Outline List 3" w:semiHidden="1" w:unhideWhenUsed="1"/>
-    <w:lsdException w:name="Table Simple 1" w:semiHidden="1" w:unhideWhenUsed="1"/>
-    <w:lsdException w:name="Table Simple 2" w:semiHidden="1" w:unhideWhenUsed="1"/>
-    <w:lsdException w:name="Table Simple 3" w:semiHidden="1" w:unhideWhenUsed="1"/>
-    <w:lsdException w:name="Table Classic 1" w:semiHidden="1" w:unhideWhenUsed="1"/>
-    <w:lsdException w:name="Table Classic 2" w:semiHidden="1" w:unhideWhenUsed="1"/>
-    <w:lsdException w:name="Table Classic 3" w:semiHidden="1" w:unhideWhenUsed="1"/>
-    <w:lsdException w:name="Table Classic 4" w:semiHidden="1" w:unhideWhenUsed="1"/>
-    <w:lsdException w:name="Table Colorful 1" w:semiHidden="1" w:unhideWhenUsed="1"/>
-    <w:lsdException w:name="Table Colorful 2" w:semiHidden="1" w:unhideWhenUsed="1"/>
-    <w:lsdException w:name="Table Colorful 3" w:semiHidden="1" w:unhideWhenUsed="1"/>
-    <w:lsdException w:name="Table Columns 1" w:semiHidden="1" w:unhideWhenUsed="1"/>
-    <w:lsdException w:name="Table Columns 2" w:semiHidden="1" w:unhideWhenUsed="1"/>
-    <w:lsdException w:name="Table Columns 3" w:semiHidden="1" w:unhideWhenUsed="1"/>
-    <w:lsdException w:name="Table Columns 4" w:semiHidden="1" w:unhideWhenUsed="1"/>
-    <w:lsdException w:name="Table Columns 5" w:semiHidden="1" w:unhideWhenUsed="1"/>
-    <w:lsdException w:name="Table Grid 1" w:semiHidden="1" w:unhideWhenUsed="1"/>
-    <w:lsdException w:name="Table Grid 2" w:semiHidden="1" w:unhideWhenUsed="1"/>
-    <w:lsdException w:name="Table Grid 3" w:semiHidden="1" w:unhideWhenUsed="1"/>
-    <w:lsdException w:name="Table Grid 4" w:semiHidden="1" w:unhideWhenUsed="1"/>
-    <w:lsdException w:name="Table Grid 5" w:semiHidden="1" w:unhideWhenUsed="1"/>
-    <w:lsdException w:name="Table Grid 6" w:semiHidden="1" w:unhideWhenUsed="1"/>
-    <w:lsdException w:name="Table Grid 7" w:semiHidden="1" w:unhideWhenUsed="1"/>
-    <w:lsdException w:name="Table Grid 8" w:semiHidden="1" w:unhideWhenUsed="1"/>
-    <w:lsdException w:name="Table List 1" w:semiHidden="1" w:unhideWhenUsed="1"/>
-    <w:lsdException w:name="Table List 2" w:semiHidden="1" w:unhideWhenUsed="1"/>
-    <w:lsdException w:name="Table List 3" w:semiHidden="1" w:unhideWhenUsed="1"/>
-    <w:lsdException w:name="Table List 4" w:semiHidden="1" w:unhideWhenUsed="1"/>
-    <w:lsdException w:name="Table List 5" w:semiHidden="1" w:unhideWhenUsed="1"/>
-    <w:lsdException w:name="Table List 6" w:semiHidden="1" w:unhideWhenUsed="1"/>
-    <w:lsdException w:name="Table List 7" w:semiHidden="1" w:unhideWhenUsed="1"/>
-    <w:lsdException w:name="Table List 8" w:semiHidden="1" w:unhideWhenUsed="1"/>
-    <w:lsdException w:name="Table 3D effects 1" w:semiHidden="1" w:unhideWhenUsed="1"/>
-    <w:lsdException w:name="Table 3D effects 2" w:semiHidden="1" w:unhideWhenUsed="1"/>
-    <w:lsdException w:name="Table 3D effects 3" w:semiHidden="1" w:unhideWhenUsed="1"/>
-    <w:lsdException w:name="Table Contemporary" w:semiHidden="1" w:unhideWhenUsed="1"/>
-    <w:lsdException w:name="Table Elegant" w:semiHidden="1" w:unhideWhenUsed="1"/>
-    <w:lsdException w:name="Table Professional" w:semiHidden="1" w:unhideWhenUsed="1"/>
-    <w:lsdException w:name="Table Subtle 1" w:semiHidden="1" w:unhideWhenUsed="1"/>
-    <w:lsdException w:name="Table Subtle 2" w:semiHidden="1" w:unhideWhenUsed="1"/>
-    <w:lsdException w:name="Table Web 1" w:semiHidden="1" w:unhideWhenUsed="1"/>
-    <w:lsdException w:name="Table Web 2" w:semiHidden="1" w:unhideWhenUsed="1"/>
-    <w:lsdException w:name="Table Web 3" w:semiHidden="1" w:unhideWhenUsed="1"/>
-    <w:lsdException w:name="Balloon Text" w:semiHidden="1" w:unhideWhenUsed="1"/>
-    <w:lsdException w:name="Table Grid" w:uiPriority="59"/>
-    <w:lsdException w:name="Table Theme" w:semiHidden="1" w:unhideWhenUsed="1"/>
-    <w:lsdException w:name="Placeholder Text" w:semiHidden="1"/>
-    <w:lsdException w:name="No Spacing" w:uiPriority="1" w:qFormat="1"/>
-    <w:lsdException w:name="Light Shading" w:uiPriority="60"/>
-    <w:lsdException w:name="Light List" w:uiPriority="61"/>
-    <w:lsdException w:name="Light Grid" w:uiPriority="62"/>
-    <w:lsdException w:name="Medium Shading 1" w:uiPriority="63"/>
-    <w:lsdException w:name="Medium Shading 2" w:uiPriority="64"/>
-    <w:lsdException w:name="Medium List 1" w:uiPriority="65"/>
-    <w:lsdException w:name="Medium List 2" w:uiPriority="66"/>
-    <w:lsdException w:name="Medium Grid 1" w:uiPriority="67"/>
-    <w:lsdException w:name="Medium Grid 2" w:uiPriority="68"/>
-    <w:lsdException w:name="Medium Grid 3" w:uiPriority="69"/>
-    <w:lsdException w:name="Dark List" w:uiPriority="70"/>
-    <w:lsdException w:name="Colorful Shading" w:uiPriority="71"/>
-    <w:lsdException w:name="Colorful List" w:uiPriority="72"/>
-    <w:lsdException w:name="Colorful Grid" w:uiPriority="73"/>
-    <w:lsdException w:name="Light Shading Accent 1" w:uiPriority="60"/>
-    <w:lsdException w:name="Light List Accent 1" w:uiPriority="61"/>
-    <w:lsdException w:name="Light Grid Accent 1" w:uiPriority="62"/>
-    <w:lsdException w:name="Medium Shading 1 Accent 1" w:uiPriority="63"/>
-    <w:lsdException w:name="Medium Shading 2 Accent 1" w:uiPriority="64"/>
-    <w:lsdException w:name="Medium List 1 Accent 1" w:uiPriority="65"/>
-    <w:lsdException w:name="Revision" w:semiHidden="1"/>
-    <w:lsdException w:name="List Paragraph" w:uiPriority="34" w:qFormat="1"/>
-    <w:lsdException w:name="Quote" w:uiPriority="29" w:qFormat="1"/>
-    <w:lsdException w:name="Intense Quote" w:uiPriority="30" w:qFormat="1"/>
-    <w:lsdException w:name="Medium List 2 Accent 1" w:uiPriority="66"/>
-    <w:lsdException w:name="Medium Grid 1 Accent 1" w:uiPriority="67"/>
-    <w:lsdException w:name="Medium Grid 2 Accent 1" w:uiPriority="68"/>
-    <w:lsdException w:name="Medium Grid 3 Accent 1" w:uiPriority="69"/>
-    <w:lsdException w:name="Dark List Accent 1" w:uiPriority="70"/>
-    <w:lsdException w:name="Colorful Shading Accent 1" w:uiPriority="71"/>
-    <w:lsdException w:name="Colorful List Accent 1" w:uiPriority="72"/>
-    <w:lsdException w:name="Colorful Grid Accent 1" w:uiPriority="73"/>
-    <w:lsdException w:name="Light Shading Accent 2" w:uiPriority="60"/>
-    <w:lsdException w:name="Light List Accent 2" w:uiPriority="61"/>
-    <w:lsdException w:name="Light Grid Accent 2" w:uiPriority="62"/>
-    <w:lsdException w:name="Medium Shading 1 Accent 2" w:uiPriority="63"/>
-    <w:lsdException w:name="Medium Shading 2 Accent 2" w:uiPriority="64"/>
-    <w:lsdException w:name="Medium List 1 Accent 2" w:uiPriority="65"/>
-    <w:lsdException w:name="Medium List 2 Accent 2" w:uiPriority="66"/>
-    <w:lsdException w:name="Medium Grid 1 Accent 2" w:uiPriority="67"/>
-    <w:lsdException w:name="Medium Grid 2 Accent 2" w:uiPriority="68"/>
-    <w:lsdException w:name="Medium Grid 3 Accent 2" w:uiPriority="69"/>
-    <w:lsdException w:name="Dark List Accent 2" w:uiPriority="70"/>
-    <w:lsdException w:name="Colorful Shading Accent 2" w:uiPriority="71"/>
-    <w:lsdException w:name="Colorful List Accent 2" w:uiPriority="72"/>
-    <w:lsdException w:name="Colorful Grid Accent 2" w:uiPriority="73"/>
-    <w:lsdException w:name="Light Shading Accent 3" w:uiPriority="60"/>
-    <w:lsdException w:name="Light List Accent 3" w:uiPriority="61"/>
-    <w:lsdException w:name="Light Grid Accent 3" w:uiPriority="62"/>
-    <w:lsdException w:name="Medium Shading 1 Accent 3" w:uiPriority="63"/>
-    <w:lsdException w:name="Medium Shading 2 Accent 3" w:uiPriority="64"/>
-    <w:lsdException w:name="Medium List 1 Accent 3" w:uiPriority="65"/>
-    <w:lsdException w:name="Medium List 2 Accent 3" w:uiPriority="66"/>
-    <w:lsdException w:name="Medium Grid 1 Accent 3" w:uiPriority="67"/>
-    <w:lsdException w:name="Medium Grid 2 Accent 3" w:uiPriority="68"/>
-    <w:lsdException w:name="Medium Grid 3 Accent 3" w:uiPriority="69"/>
-    <w:lsdException w:name="Dark List Accent 3" w:uiPriority="70"/>
-    <w:lsdException w:name="Colorful Shading Accent 3" w:uiPriority="71"/>
-    <w:lsdException w:name="Colorful List Accent 3" w:uiPriority="72"/>
-    <w:lsdException w:name="Colorful Grid Accent 3" w:uiPriority="73"/>
-    <w:lsdException w:name="Light Shading Accent 4" w:uiPriority="60"/>
-    <w:lsdException w:name="Light List Accent 4" w:uiPriority="61"/>
-    <w:lsdException w:name="Light Grid Accent 4" w:uiPriority="62"/>
-    <w:lsdException w:name="Medium Shading 1 Accent 4" w:uiPriority="63"/>
-    <w:lsdException w:name="Medium Shading 2 Accent 4" w:uiPriority="64"/>
-    <w:lsdException w:name="Medium List 1 Accent 4" w:uiPriority="65"/>
-    <w:lsdException w:name="Medium List 2 Accent 4" w:uiPriority="66"/>
-    <w:lsdException w:name="Medium Grid 1 Accent 4" w:uiPriority="67"/>
-    <w:lsdException w:name="Medium Grid 2 Accent 4" w:uiPriority="68"/>
-    <w:lsdException w:name="Medium Grid 3 Accent 4" w:uiPriority="69"/>
-    <w:lsdException w:name="Dark List Accent 4" w:uiPriority="70"/>
-    <w:lsdException w:name="Colorful Shading Accent 4" w:uiPriority="71"/>
-    <w:lsdException w:name="Colorful List Accent 4" w:uiPriority="72"/>
-    <w:lsdException w:name="Colorful Grid Accent 4" w:uiPriority="73"/>
-    <w:lsdException w:name="Light Shading Accent 5" w:uiPriority="60"/>
-    <w:lsdException w:name="Light List Accent 5" w:uiPriority="61"/>
-    <w:lsdException w:name="Light Grid Accent 5" w:uiPriority="62"/>
-    <w:lsdException w:name="Medium Shading 1 Accent 5" w:uiPriority="63"/>
-    <w:lsdException w:name="Medium Shading 2 Accent 5" w:uiPriority="64"/>
-    <w:lsdException w:name="Medium List 1 Accent 5" w:uiPriority="65"/>
-    <w:lsdException w:name="Medium List 2 Accent 5" w:uiPriority="66"/>
-    <w:lsdException w:name="Medium Grid 1 Accent 5" w:uiPriority="67"/>
-    <w:lsdException w:name="Medium Grid 2 Accent 5" w:uiPriority="68"/>
-    <w:lsdException w:name="Medium Grid 3 Accent 5" w:uiPriority="69"/>
-    <w:lsdException w:name="Dark List Accent 5" w:uiPriority="70"/>
-    <w:lsdException w:name="Colorful Shading Accent 5" w:uiPriority="71"/>
-    <w:lsdException w:name="Colorful List Accent 5" w:uiPriority="72"/>
-    <w:lsdException w:name="Colorful Grid Accent 5" w:uiPriority="73"/>
-    <w:lsdException w:name="Light Shading Accent 6" w:uiPriority="60"/>
-    <w:lsdException w:name="Light List Accent 6" w:uiPriority="61"/>
-    <w:lsdException w:name="Light Grid Accent 6" w:uiPriority="62"/>
-    <w:lsdException w:name="Medium Shading 1 Accent 6" w:uiPriority="63"/>
-    <w:lsdException w:name="Medium Shading 2 Accent 6" w:uiPriority="64"/>
-    <w:lsdException w:name="Medium List 1 Accent 6" w:uiPriority="65"/>
-    <w:lsdException w:name="Medium List 2 Accent 6" w:uiPriority="66"/>
-    <w:lsdException w:name="Medium Grid 1 Accent 6" w:uiPriority="67"/>
-    <w:lsdException w:name="Medium Grid 2 Accent 6" w:uiPriority="68"/>
-    <w:lsdException w:name="Medium Grid 3 Accent 6" w:uiPriority="69"/>
-    <w:lsdException w:name="Dark List Accent 6" w:uiPriority="70"/>
-    <w:lsdException w:name="Colorful Shading Accent 6" w:uiPriority="71"/>
-    <w:lsdException w:name="Colorful List Accent 6" w:uiPriority="72"/>
-    <w:lsdException w:name="Colorful Grid Accent 6" w:uiPriority="73"/>
-    <w:lsdException w:name="Subtle Emphasis" w:uiPriority="19" w:qFormat="1"/>
-    <w:lsdException w:name="Intense Emphasis" w:uiPriority="21" w:qFormat="1"/>
-    <w:lsdException w:name="Subtle Reference" w:uiPriority="31" w:qFormat="1"/>
-    <w:lsdException w:name="Intense Reference" w:uiPriority="32" w:qFormat="1"/>
-    <w:lsdException w:name="Book Title" w:uiPriority="33" w:qFormat="1"/>
-    <w:lsdException w:name="Bibliography" w:semiHidden="1" w:uiPriority="37" w:unhideWhenUsed="1"/>
-    <w:lsdException w:name="TOC Heading" w:semiHidden="1" w:uiPriority="39" w:unhideWhenUsed="1" w:qFormat="1"/>
-    <w:lsdException w:name="Plain Table 1" w:uiPriority="41"/>
-    <w:lsdException w:name="Plain Table 2" w:uiPriority="42"/>
-    <w:lsdException w:name="Plain Table 3" w:uiPriority="43"/>
-    <w:lsdException w:name="Plain Table 4" w:uiPriority="44"/>
-    <w:lsdException w:name="Plain Table 5" w:uiPriority="45"/>
-    <w:lsdException w:name="Grid Table Light" w:uiPriority="40"/>
-    <w:lsdException w:name="Grid Table 1 Light" w:uiPriority="46"/>
-    <w:lsdException w:name="Grid Table 2" w:uiPriority="47"/>
-    <w:lsdException w:name="Grid Table 3" w:uiPriority="48"/>
-    <w:lsdException w:name="Grid Table 4" w:uiPriority="49"/>
-    <w:lsdException w:name="Grid Table 5 Dark" w:uiPriority="50"/>
-    <w:lsdException w:name="Grid Table 6 Colorful" w:uiPriority="51"/>
-    <w:lsdException w:name="Grid Table 7 Colorful" w:uiPriority="52"/>
-    <w:lsdException w:name="Grid Table 1 Light Accent 1" w:uiPriority="46"/>
-    <w:lsdException w:name="Grid Table 2 Accent 1" w:uiPriority="47"/>
-    <w:lsdException w:name="Grid Table 3 Accent 1" w:uiPriority="48"/>
-    <w:lsdException w:name="Grid Table 4 Accent 1" w:uiPriority="49"/>
-    <w:lsdException w:name="Grid Table 5 Dark Accent 1" w:uiPriority="50"/>
-    <w:lsdException w:name="Grid Table 6 Colorful Accent 1" w:uiPriority="51"/>
-    <w:lsdException w:name="Grid Table 7 Colorful Accent 1" w:uiPriority="52"/>
-    <w:lsdException w:name="Grid Table 1 Light Accent 2" w:uiPriority="46"/>
-    <w:lsdException w:name="Grid Table 2 Accent 2" w:uiPriority="47"/>
-    <w:lsdException w:name="Grid Table 3 Accent 2" w:uiPriority="48"/>
-    <w:lsdException w:name="Grid Table 4 Accent 2" w:uiPriority="49"/>
-    <w:lsdException w:name="Grid Table 5 Dark Accent 2" w:uiPriority="50"/>
-    <w:lsdException w:name="Grid Table 6 Colorful Accent 2" w:uiPriority="51"/>
-    <w:lsdException w:name="Grid Table 7 Colorful Accent 2" w:uiPriority="52"/>
-    <w:lsdException w:name="Grid Table 1 Light Accent 3" w:uiPriority="46"/>
-    <w:lsdException w:name="Grid Table 2 Accent 3" w:uiPriority="47"/>
-    <w:lsdException w:name="Grid Table 3 Accent 3" w:uiPriority="48"/>
-    <w:lsdException w:name="Grid Table 4 Accent 3" w:uiPriority="49"/>
-    <w:lsdException w:name="Grid Table 5 Dark Accent 3" w:uiPriority="50"/>
-    <w:lsdException w:name="Grid Table 6 Colorful Accent 3" w:uiPriority="51"/>
-    <w:lsdException w:name="Grid Table 7 Colorful Accent 3" w:uiPriority="52"/>
-    <w:lsdException w:name="Grid Table 1 Light Accent 4" w:uiPriority="46"/>
-    <w:lsdException w:name="Grid Table 2 Accent 4" w:uiPriority="47"/>
-    <w:lsdException w:name="Grid Table 3 Accent 4" w:uiPriority="48"/>
-    <w:lsdException w:name="Grid Table 4 Accent 4" w:uiPriority="49"/>
-    <w:lsdException w:name="Grid Table 5 Dark Accent 4" w:uiPriority="50"/>
-    <w:lsdException w:name="Grid Table 6 Colorful Accent 4" w:uiPriority="51"/>
-    <w:lsdException w:name="Grid Table 7 Colorful Accent 4" w:uiPriority="52"/>
-    <w:lsdException w:name="Grid Table 1 Light Accent 5" w:uiPriority="46"/>
-    <w:lsdException w:name="Grid Table 2 Accent 5" w:uiPriority="47"/>
-    <w:lsdException w:name="Grid Table 3 Accent 5" w:uiPriority="48"/>
-    <w:lsdException w:name="Grid Table 4 Accent 5" w:uiPriority="49"/>
-    <w:lsdException w:name="Grid Table 5 Dark Accent 5" w:uiPriority="50"/>
-    <w:lsdException w:name="Grid Table 6 Colorful Accent 5" w:uiPriority="51"/>
-    <w:lsdException w:name="Grid Table 7 Colorful Accent 5" w:uiPriority="52"/>
-    <w:lsdException w:name="Grid Table 1 Light Accent 6" w:uiPriority="46"/>
-    <w:lsdException w:name="Grid Table 2 Accent 6" w:uiPriority="47"/>
-    <w:lsdException w:name="Grid Table 3 Accent 6" w:uiPriority="48"/>
-    <w:lsdException w:name="Grid Table 4 Accent 6" w:uiPriority="49"/>
-    <w:lsdException w:name="Grid Table 5 Dark Accent 6" w:uiPriority="50"/>
-    <w:lsdException w:name="Grid Table 6 Colorful Accent 6" w:uiPriority="51"/>
-    <w:lsdException w:name="Grid Table 7 Colorful Accent 6" w:uiPriority="52"/>
-    <w:lsdException w:name="List Table 1 Light" w:uiPriority="46"/>
-    <w:lsdException w:name="List Table 2" w:uiPriority="47"/>
-    <w:lsdException w:name="List Table 3" w:uiPriority="48"/>
-    <w:lsdException w:name="List Table 4" w:uiPriority="49"/>
-    <w:lsdException w:name="List Table 5 Dark" w:uiPriority="50"/>
-    <w:lsdException w:name="List Table 6 Colorful" w:uiPriority="51"/>
-    <w:lsdException w:name="List Table 7 Colorful" w:uiPriority="52"/>
-    <w:lsdException w:name="List Table 1 Light Accent 1" w:uiPriority="46"/>
-    <w:lsdException w:name="List Table 2 Accent 1" w:uiPriority="47"/>
-    <w:lsdException w:name="List Table 3 Accent 1" w:uiPriority="48"/>
-    <w:lsdException w:name="List Table 4 Accent 1" w:uiPriority="49"/>
-    <w:lsdException w:name="List Table 5 Dark Accent 1" w:uiPriority="50"/>
-    <w:lsdException w:name="List Table 6 Colorful Accent 1" w:uiPriority="51"/>
-    <w:lsdException w:name="List Table 7 Colorful Accent 1" w:uiPriority="52"/>
-    <w:lsdException w:name="List Table 1 Light Accent 2" w:uiPriority="46"/>
-    <w:lsdException w:name="List Table 2 Accent 2" w:uiPriority="47"/>
-    <w:lsdException w:name="List Table 3 Accent 2" w:uiPriority="48"/>
-    <w:lsdException w:name="List Table 4 Accent 2" w:uiPriority="49"/>
-    <w:lsdException w:name="List Table 5 Dark Accent 2" w:uiPriority="50"/>
-    <w:lsdException w:name="List Table 6 Colorful Accent 2" w:uiPriority="51"/>
-    <w:lsdException w:name="List Table 7 Colorful Accent 2" w:uiPriority="52"/>
-    <w:lsdException w:name="List Table 1 Light Accent 3" w:uiPriority="46"/>
-    <w:lsdException w:name="List Table 2 Accent 3" w:uiPriority="47"/>
-    <w:lsdException w:name="List Table 3 Accent 3" w:uiPriority="48"/>
-    <w:lsdException w:name="List Table 4 Accent 3" w:uiPriority="49"/>
-    <w:lsdException w:name="List Table 5 Dark Accent 3" w:uiPriority="50"/>
-    <w:lsdException w:name="List Table 6 Colorful Accent 3" w:uiPriority="51"/>
-    <w:lsdException w:name="List Table 7 Colorful Accent 3" w:uiPriority="52"/>
-    <w:lsdException w:name="List Table 1 Light Accent 4" w:uiPriority="46"/>
-    <w:lsdException w:name="List Table 2 Accent 4" w:uiPriority="47"/>
-    <w:lsdException w:name="List Table 3 Accent 4" w:uiPriority="48"/>
-    <w:lsdException w:name="List Table 4 Accent 4" w:uiPriority="49"/>
-    <w:lsdException w:name="List Table 5 Dark Accent 4" w:uiPriority="50"/>
-    <w:lsdException w:name="List Table 6 Colorful Accent 4" w:uiPriority="51"/>
-    <w:lsdException w:name="List Table 7 Colorful Accent 4" w:uiPriority="52"/>
-    <w:lsdException w:name="List Table 1 Light Accent 5" w:uiPriority="46"/>
-    <w:lsdException w:name="List Table 2 Accent 5" w:uiPriority="47"/>
-    <w:lsdException w:name="List Table 3 Accent 5" w:uiPriority="48"/>
-    <w:lsdException w:name="List Table 4 Accent 5" w:uiPriority="49"/>
-    <w:lsdException w:name="List Table 5 Dark Accent 5" w:uiPriority="50"/>
-    <w:lsdException w:name="List Table 6 Colorful Accent 5" w:uiPriority="51"/>
-    <w:lsdException w:name="List Table 7 Colorful Accent 5" w:uiPriority="52"/>
-    <w:lsdException w:name="List Table 1 Light Accent 6" w:uiPriority="46"/>
-    <w:lsdException w:name="List Table 2 Accent 6" w:uiPriority="47"/>
-    <w:lsdException w:name="List Table 3 Accent 6" w:uiPriority="48"/>
-    <w:lsdException w:name="List Table 4 Accent 6" w:uiPriority="49"/>
-    <w:lsdException w:name="List Table 5 Dark Accent 6" w:uiPriority="50"/>
-    <w:lsdException w:name="List Table 6 Colorful Accent 6" w:uiPriority="51"/>
-    <w:lsdException w:name="List Table 7 Colorful Accent 6" w:uiPriority="52"/>
+  <w:latentStyles w:defLockedState="0" w:defUIPriority="99" w:defSemiHidden="1" w:defUnhideWhenUsed="1" w:defQFormat="0" w:count="267">
+    <w:lsdException w:name="Normal" w:semiHidden="0" w:uiPriority="0" w:unhideWhenUsed="0" w:qFormat="1"/>
+    <w:lsdException w:name="heading 1" w:semiHidden="0" w:uiPriority="9" w:unhideWhenUsed="0" w:qFormat="1"/>
+    <w:lsdException w:name="heading 2" w:uiPriority="9" w:qFormat="1"/>
+    <w:lsdException w:name="heading 3" w:uiPriority="9" w:qFormat="1"/>
+    <w:lsdException w:name="heading 4" w:uiPriority="9" w:qFormat="1"/>
+    <w:lsdException w:name="heading 5" w:uiPriority="9" w:qFormat="1"/>
+    <w:lsdException w:name="heading 6" w:uiPriority="9" w:qFormat="1"/>
+    <w:lsdException w:name="heading 7" w:uiPriority="9" w:qFormat="1"/>
+    <w:lsdException w:name="heading 8" w:uiPriority="9" w:qFormat="1"/>
+    <w:lsdException w:name="heading 9" w:uiPriority="9" w:qFormat="1"/>
+    <w:lsdException w:name="toc 1" w:uiPriority="39"/>
+    <w:lsdException w:name="toc 2" w:uiPriority="39"/>
+    <w:lsdException w:name="toc 3" w:uiPriority="39"/>
+    <w:lsdException w:name="toc 4" w:uiPriority="39"/>
+    <w:lsdException w:name="toc 5" w:uiPriority="39"/>
+    <w:lsdException w:name="toc 6" w:uiPriority="39"/>
+    <w:lsdException w:name="toc 7" w:uiPriority="39"/>
+    <w:lsdException w:name="toc 8" w:uiPriority="39"/>
+    <w:lsdException w:name="toc 9" w:uiPriority="39"/>
+    <w:lsdException w:name="caption" w:uiPriority="35" w:qFormat="1"/>
+    <w:lsdException w:name="Title" w:semiHidden="0" w:uiPriority="10" w:unhideWhenUsed="0" w:qFormat="1"/>
+    <w:lsdException w:name="Default Paragraph Font" w:uiPriority="1"/>
+    <w:lsdException w:name="Subtitle" w:semiHidden="0" w:uiPriority="11" w:unhideWhenUsed="0" w:qFormat="1"/>
+    <w:lsdException w:name="Strong" w:semiHidden="0" w:uiPriority="22" w:unhideWhenUsed="0" w:qFormat="1"/>
+    <w:lsdException w:name="Emphasis" w:semiHidden="0" w:uiPriority="20" w:unhideWhenUsed="0" w:qFormat="1"/>
+    <w:lsdException w:name="Table Grid" w:semiHidden="0" w:uiPriority="59" w:unhideWhenUsed="0"/>
+    <w:lsdException w:name="Placeholder Text" w:unhideWhenUsed="0"/>
+    <w:lsdException w:name="No Spacing" w:semiHidden="0" w:uiPriority="1" w:unhideWhenUsed="0" w:qFormat="1"/>
+    <w:lsdException w:name="Light Shading" w:semiHidden="0" w:uiPriority="60" w:unhideWhenUsed="0"/>
+    <w:lsdException w:name="Light List" w:semiHidden="0" w:uiPriority="61" w:unhideWhenUsed="0"/>
+    <w:lsdException w:name="Light Grid" w:semiHidden="0" w:uiPriority="62" w:unhideWhenUsed="0"/>
+    <w:lsdException w:name="Medium Shading 1" w:semiHidden="0" w:uiPriority="63" w:unhideWhenUsed="0"/>
+    <w:lsdException w:name="Medium Shading 2" w:semiHidden="0" w:uiPriority="64" w:unhideWhenUsed="0"/>
+    <w:lsdException w:name="Medium List 1" w:semiHidden="0" w:uiPriority="65" w:unhideWhenUsed="0"/>
+    <w:lsdException w:name="Medium List 2" w:semiHidden="0" w:uiPriority="66" w:unhideWhenUsed="0"/>
+    <w:lsdException w:name="Medium Grid 1" w:semiHidden="0" w:uiPriority="67" w:unhideWhenUsed="0"/>
+    <w:lsdException w:name="Medium Grid 2" w:semiHidden="0" w:uiPriority="68" w:unhideWhenUsed="0"/>
+    <w:lsdException w:name="Medium Grid 3" w:semiHidden="0" w:uiPriority="69" w:unhideWhenUsed="0"/>
+    <w:lsdException w:name="Dark List" w:semiHidden="0" w:uiPriority="70" w:unhideWhenUsed="0"/>
+    <w:lsdException w:name="Colorful Shading" w:semiHidden="0" w:uiPriority="71" w:unhideWhenUsed="0"/>
+    <w:lsdException w:name="Colorful List" w:semiHidden="0" w:uiPriority="72" w:unhideWhenUsed="0"/>
+    <w:lsdException w:name="Colorful Grid" w:semiHidden="0" w:uiPriority="73" w:unhideWhenUsed="0"/>
+    <w:lsdException w:name="Light Shading Accent 1" w:semiHidden="0" w:uiPriority="60" w:unhideWhenUsed="0"/>
+    <w:lsdException w:name="Light List Accent 1" w:semiHidden="0" w:uiPriority="61" w:unhideWhenUsed="0"/>
+    <w:lsdException w:name="Light Grid Accent 1" w:semiHidden="0" w:uiPriority="62" w:unhideWhenUsed="0"/>
+    <w:lsdException w:name="Medium Shading 1 Accent 1" w:semiHidden="0" w:uiPriority="63" w:unhideWhenUsed="0"/>
+    <w:lsdException w:name="Medium Shading 2 Accent 1" w:semiHidden="0" w:uiPriority="64" w:unhideWhenUsed="0"/>
+    <w:lsdException w:name="Medium List 1 Accent 1" w:semiHidden="0" w:uiPriority="65" w:unhideWhenUsed="0"/>
+    <w:lsdException w:name="Revision" w:unhideWhenUsed="0"/>
+    <w:lsdException w:name="List Paragraph" w:semiHidden="0" w:uiPriority="34" w:unhideWhenUsed="0" w:qFormat="1"/>
+    <w:lsdException w:name="Quote" w:semiHidden="0" w:uiPriority="29" w:unhideWhenUsed="0" w:qFormat="1"/>
+    <w:lsdException w:name="Intense Quote" w:semiHidden="0" w:uiPriority="30" w:unhideWhenUsed="0" w:qFormat="1"/>
+    <w:lsdException w:name="Medium List 2 Accent 1" w:semiHidden="0" w:uiPriority="66" w:unhideWhenUsed="0"/>
+    <w:lsdException w:name="Medium Grid 1 Accent 1" w:semiHidden="0" w:uiPriority="67" w:unhideWhenUsed="0"/>
+    <w:lsdException w:name="Medium Grid 2 Accent 1" w:semiHidden="0" w:uiPriority="68" w:unhideWhenUsed="0"/>
+    <w:lsdException w:name="Medium Grid 3 Accent 1" w:semiHidden="0" w:uiPriority="69" w:unhideWhenUsed="0"/>
+    <w:lsdException w:name="Dark List Accent 1" w:semiHidden="0" w:uiPriority="70" w:unhideWhenUsed="0"/>
+    <w:lsdException w:name="Colorful Shading Accent 1" w:semiHidden="0" w:uiPriority="71" w:unhideWhenUsed="0"/>
+    <w:lsdException w:name="Colorful List Accent 1" w:semiHidden="0" w:uiPriority="72" w:unhideWhenUsed="0"/>
+    <w:lsdException w:name="Colorful Grid Accent 1" w:semiHidden="0" w:uiPriority="73" w:unhideWhenUsed="0"/>
+    <w:lsdException w:name="Light Shading Accent 2" w:semiHidden="0" w:uiPriority="60" w:unhideWhenUsed="0"/>
+    <w:lsdException w:name="Light List Accent 2" w:semiHidden="0" w:uiPriority="61" w:unhideWhenUsed="0"/>
+    <w:lsdException w:name="Light Grid Accent 2" w:semiHidden="0" w:uiPriority="62" w:unhideWhenUsed="0"/>
+    <w:lsdException w:name="Medium Shading 1 Accent 2" w:semiHidden="0" w:uiPriority="63" w:unhideWhenUsed="0"/>
+    <w:lsdException w:name="Medium Shading 2 Accent 2" w:semiHidden="0" w:uiPriority="64" w:unhideWhenUsed="0"/>
+    <w:lsdException w:name="Medium List 1 Accent 2" w:semiHidden="0" w:uiPriority="65" w:unhideWhenUsed="0"/>
+    <w:lsdException w:name="Medium List 2 Accent 2" w:semiHidden="0" w:uiPriority="66" w:unhideWhenUsed="0"/>
+    <w:lsdException w:name="Medium Grid 1 Accent 2" w:semiHidden="0" w:uiPriority="67" w:unhideWhenUsed="0"/>
+    <w:lsdException w:name="Medium Grid 2 Accent 2" w:semiHidden="0" w:uiPriority="68" w:unhideWhenUsed="0"/>
+    <w:lsdException w:name="Medium Grid 3 Accent 2" w:semiHidden="0" w:uiPriority="69" w:unhideWhenUsed="0"/>
+    <w:lsdException w:name="Dark List Accent 2" w:semiHidden="0" w:uiPriority="70" w:unhideWhenUsed="0"/>
+    <w:lsdException w:name="Colorful Shading Accent 2" w:semiHidden="0" w:uiPriority="71" w:unhideWhenUsed="0"/>
+    <w:lsdException w:name="Colorful List Accent 2" w:semiHidden="0" w:uiPriority="72" w:unhideWhenUsed="0"/>
+    <w:lsdException w:name="Colorful Grid Accent 2" w:semiHidden="0" w:uiPriority="73" w:unhideWhenUsed="0"/>
+    <w:lsdException w:name="Light Shading Accent 3" w:semiHidden="0" w:uiPriority="60" w:unhideWhenUsed="0"/>
+    <w:lsdException w:name="Light List Accent 3" w:semiHidden="0" w:uiPriority="61" w:unhideWhenUsed="0"/>
+    <w:lsdException w:name="Light Grid Accent 3" w:semiHidden="0" w:uiPriority="62" w:unhideWhenUsed="0"/>
+    <w:lsdException w:name="Medium Shading 1 Accent 3" w:semiHidden="0" w:uiPriority="63" w:unhideWhenUsed="0"/>
+    <w:lsdException w:name="Medium Shading 2 Accent 3" w:semiHidden="0" w:uiPriority="64" w:unhideWhenUsed="0"/>
+    <w:lsdException w:name="Medium List 1 Accent 3" w:semiHidden="0" w:uiPriority="65" w:unhideWhenUsed="0"/>
+    <w:lsdException w:name="Medium List 2 Accent 3" w:semiHidden="0" w:uiPriority="66" w:unhideWhenUsed="0"/>
+    <w:lsdException w:name="Medium Grid 1 Accent 3" w:semiHidden="0" w:uiPriority="67" w:unhideWhenUsed="0"/>
+    <w:lsdException w:name="Medium Grid 2 Accent 3" w:semiHidden="0" w:uiPriority="68" w:unhideWhenUsed="0"/>
+    <w:lsdException w:name="Medium Grid 3 Accent 3" w:semiHidden="0" w:uiPriority="69" w:unhideWhenUsed="0"/>
+    <w:lsdException w:name="Dark List Accent 3" w:semiHidden="0" w:uiPriority="70" w:unhideWhenUsed="0"/>
+    <w:lsdException w:name="Colorful Shading Accent 3" w:semiHidden="0" w:uiPriority="71" w:unhideWhenUsed="0"/>
+    <w:lsdException w:name="Colorful List Accent 3" w:semiHidden="0" w:uiPriority="72" w:unhideWhenUsed="0"/>
+    <w:lsdException w:name="Colorful Grid Accent 3" w:semiHidden="0" w:uiPriority="73" w:unhideWhenUsed="0"/>
+    <w:lsdException w:name="Light Shading Accent 4" w:semiHidden="0" w:uiPriority="60" w:unhideWhenUsed="0"/>
+    <w:lsdException w:name="Light List Accent 4" w:semiHidden="0" w:uiPriority="61" w:unhideWhenUsed="0"/>
+    <w:lsdException w:name="Light Grid Accent 4" w:semiHidden="0" w:uiPriority="62" w:unhideWhenUsed="0"/>
+    <w:lsdException w:name="Medium Shading 1 Accent 4" w:semiHidden="0" w:uiPriority="63" w:unhideWhenUsed="0"/>
+    <w:lsdException w:name="Medium Shading 2 Accent 4" w:semiHidden="0" w:uiPriority="64" w:unhideWhenUsed="0"/>
+    <w:lsdException w:name="Medium List 1 Accent 4" w:semiHidden="0" w:uiPriority="65" w:unhideWhenUsed="0"/>
+    <w:lsdException w:name="Medium List 2 Accent 4" w:semiHidden="0" w:uiPriority="66" w:unhideWhenUsed="0"/>
+    <w:lsdException w:name="Medium Grid 1 Accent 4" w:semiHidden="0" w:uiPriority="67" w:unhideWhenUsed="0"/>
+    <w:lsdException w:name="Medium Grid 2 Accent 4" w:semiHidden="0" w:uiPriority="68" w:unhideWhenUsed="0"/>
+    <w:lsdException w:name="Medium Grid 3 Accent 4" w:semiHidden="0" w:uiPriority="69" w:unhideWhenUsed="0"/>
+    <w:lsdException w:name="Dark List Accent 4" w:semiHidden="0" w:uiPriority="70" w:unhideWhenUsed="0"/>
+    <w:lsdException w:name="Colorful Shading Accent 4" w:semiHidden="0" w:uiPriority="71" w:unhideWhenUsed="0"/>
+    <w:lsdException w:name="Colorful List Accent 4" w:semiHidden="0" w:uiPriority="72" w:unhideWhenUsed="0"/>
+    <w:lsdException w:name="Colorful Grid Accent 4" w:semiHidden="0" w:uiPriority="73" w:unhideWhenUsed="0"/>
+    <w:lsdException w:name="Light Shading Accent 5" w:semiHidden="0" w:uiPriority="60" w:unhideWhenUsed="0"/>
+    <w:lsdException w:name="Light List Accent 5" w:semiHidden="0" w:uiPriority="61" w:unhideWhenUsed="0"/>
+    <w:lsdException w:name="Light Grid Accent 5" w:semiHidden="0" w:uiPriority="62" w:unhideWhenUsed="0"/>
+    <w:lsdException w:name="Medium Shading 1 Accent 5" w:semiHidden="0" w:uiPriority="63" w:unhideWhenUsed="0"/>
+    <w:lsdException w:name="Medium Shading 2 Accent 5" w:semiHidden="0" w:uiPriority="64" w:unhideWhenUsed="0"/>
+    <w:lsdException w:name="Medium List 1 Accent 5" w:semiHidden="0" w:uiPriority="65" w:unhideWhenUsed="0"/>
+    <w:lsdException w:name="Medium List 2 Accent 5" w:semiHidden="0" w:uiPriority="66" w:unhideWhenUsed="0"/>
+    <w:lsdException w:name="Medium Grid 1 Accent 5" w:semiHidden="0" w:uiPriority="67" w:unhideWhenUsed="0"/>
+    <w:lsdException w:name="Medium Grid 2 Accent 5" w:semiHidden="0" w:uiPriority="68" w:unhideWhenUsed="0"/>
+    <w:lsdException w:name="Medium Grid 3 Accent 5" w:semiHidden="0" w:uiPriority="69" w:unhideWhenUsed="0"/>
+    <w:lsdException w:name="Dark List Accent 5" w:semiHidden="0" w:uiPriority="70" w:unhideWhenUsed="0"/>
+    <w:lsdException w:name="Colorful Shading Accent 5" w:semiHidden="0" w:uiPriority="71" w:unhideWhenUsed="0"/>
+    <w:lsdException w:name="Colorful List Accent 5" w:semiHidden="0" w:uiPriority="72" w:unhideWhenUsed="0"/>
+    <w:lsdException w:name="Colorful Grid Accent 5" w:semiHidden="0" w:uiPriority="73" w:unhideWhenUsed="0"/>
+    <w:lsdException w:name="Light Shading Accent 6" w:semiHidden="0" w:uiPriority="60" w:unhideWhenUsed="0"/>
+    <w:lsdException w:name="Light List Accent 6" w:semiHidden="0" w:uiPriority="61" w:unhideWhenUsed="0"/>
+    <w:lsdException w:name="Light Grid Accent 6" w:semiHidden="0" w:uiPriority="62" w:unhideWhenUsed="0"/>
+    <w:lsdException w:name="Medium Shading 1 Accent 6" w:semiHidden="0" w:uiPriority="63" w:unhideWhenUsed="0"/>
+    <w:lsdException w:name="Medium Shading 2 Accent 6" w:semiHidden="0" w:uiPriority="64" w:unhideWhenUsed="0"/>
+    <w:lsdException w:name="Medium List 1 Accent 6" w:semiHidden="0" w:uiPriority="65" w:unhideWhenUsed="0"/>
+    <w:lsdException w:name="Medium List 2 Accent 6" w:semiHidden="0" w:uiPriority="66" w:unhideWhenUsed="0"/>
+    <w:lsdException w:name="Medium Grid 1 Accent 6" w:semiHidden="0" w:uiPriority="67" w:unhideWhenUsed="0"/>
+    <w:lsdException w:name="Medium Grid 2 Accent 6" w:semiHidden="0" w:uiPriority="68" w:unhideWhenUsed="0"/>
+    <w:lsdException w:name="Medium Grid 3 Accent 6" w:semiHidden="0" w:uiPriority="69" w:unhideWhenUsed="0"/>
+    <w:lsdException w:name="Dark List Accent 6" w:semiHidden="0" w:uiPriority="70" w:unhideWhenUsed="0"/>
+    <w:lsdException w:name="Colorful Shading Accent 6" w:semiHidden="0" w:uiPriority="71" w:unhideWhenUsed="0"/>
+    <w:lsdException w:name="Colorful List Accent 6" w:semiHidden="0" w:uiPriority="72" w:unhideWhenUsed="0"/>
+    <w:lsdException w:name="Colorful Grid Accent 6" w:semiHidden="0" w:uiPriority="73" w:unhideWhenUsed="0"/>
+    <w:lsdException w:name="Subtle Emphasis" w:semiHidden="0" w:uiPriority="19" w:unhideWhenUsed="0" w:qFormat="1"/>
+    <w:lsdException w:name="Intense Emphasis" w:semiHidden="0" w:uiPriority="21" w:unhideWhenUsed="0" w:qFormat="1"/>
+    <w:lsdException w:name="Subtle Reference" w:semiHidden="0" w:uiPriority="31" w:unhideWhenUsed="0" w:qFormat="1"/>
+    <w:lsdException w:name="Intense Reference" w:semiHidden="0" w:uiPriority="32" w:unhideWhenUsed="0" w:qFormat="1"/>
+    <w:lsdException w:name="Book Title" w:semiHidden="0" w:uiPriority="33" w:unhideWhenUsed="0" w:qFormat="1"/>
+    <w:lsdException w:name="Bibliography" w:uiPriority="37"/>
+    <w:lsdException w:name="TOC Heading" w:uiPriority="39" w:qFormat="1"/>
   </w:latentStyles>
   <w:style w:type="paragraph" w:default="1" w:styleId="Normal">
     <w:name w:val="Normal"/>
@@ -8334,6 +7826,7 @@
     <w:uiPriority w:val="99"/>
     <w:semiHidden/>
     <w:unhideWhenUsed/>
+    <w:qFormat/>
     <w:tblPr>
       <w:tblInd w:w="0" w:type="dxa"/>
       <w:tblCellMar>
@@ -8376,7 +7869,7 @@
 </file>
 
 <file path=word/glossary/webSettings.xml><?xml version="1.0" encoding="utf-8"?>
-<w:webSettings xmlns:mc="http://schemas.openxmlformats.org/markup-compatibility/2006" xmlns:r="http://schemas.openxmlformats.org/officeDocument/2006/relationships" xmlns:w="http://schemas.openxmlformats.org/wordprocessingml/2006/main" xmlns:w14="http://schemas.microsoft.com/office/word/2010/wordml" xmlns:w15="http://schemas.microsoft.com/office/word/2012/wordml" mc:Ignorable="w14 w15">
+<w:webSettings xmlns:r="http://schemas.openxmlformats.org/officeDocument/2006/relationships" xmlns:w="http://schemas.openxmlformats.org/wordprocessingml/2006/main">
   <w:optimizeForBrowser/>
   <w:allowPNG/>
 </w:webSettings>

</xml_diff>